<commit_message>
Fixed programmer mode stop events
</commit_message>
<xml_diff>
--- a/Doormat.Bot/DiceBot Programmer mode.docx
+++ b/Doormat.Bot/DiceBot Programmer mode.docx
@@ -12,538 +12,441 @@
       </w:r>
       <w:proofErr w:type="spellEnd"/>
       <w:r>
-        <w:t xml:space="preserve"> v4 Programmer Mode Documentation</w:t>
-      </w:r>
-    </w:p>
-    <w:p/>
-    <w:p>
-      <w:pPr>
-        <w:pStyle w:val="Heading1"/>
-      </w:pPr>
-      <w:r>
-        <w:t>Process</w:t>
-      </w:r>
-    </w:p>
-    <w:p/>
-    <w:p>
-      <w:r>
-        <w:t xml:space="preserve">Like previous versions, </w:t>
-      </w:r>
-      <w:proofErr w:type="spellStart"/>
-      <w:r>
-        <w:t>DiceBot</w:t>
-      </w:r>
-      <w:proofErr w:type="spellEnd"/>
-      <w:r>
-        <w:t xml:space="preserve"> 4s programmer mode runs in a loop. When the users </w:t>
-      </w:r>
-      <w:proofErr w:type="gramStart"/>
-      <w:r>
-        <w:t>starts</w:t>
-      </w:r>
-      <w:proofErr w:type="gramEnd"/>
-      <w:r>
-        <w:t xml:space="preserve"> the bot, the bot executes the Reset function (detailed below) for the applicable game. The </w:t>
-      </w:r>
-      <w:proofErr w:type="spellStart"/>
-      <w:r>
-        <w:t>NextBet</w:t>
-      </w:r>
-      <w:proofErr w:type="spellEnd"/>
-      <w:r>
-        <w:t xml:space="preserve"> parameter from the reset function will be used as the first bet. Once the bet result for the first bet is received from the site, the bot will do its internal processing (like logging it to the database, sending it to the GUI </w:t>
-      </w:r>
-      <w:proofErr w:type="spellStart"/>
-      <w:r>
-        <w:t>etc</w:t>
-      </w:r>
-      <w:proofErr w:type="spellEnd"/>
-      <w:r>
-        <w:t xml:space="preserve">). Once all internal processing is completed, the global variables for the programmer mode is updated (this includes the stats, </w:t>
-      </w:r>
-      <w:proofErr w:type="spellStart"/>
-      <w:r>
-        <w:t>sitedetails</w:t>
-      </w:r>
-      <w:proofErr w:type="spellEnd"/>
-      <w:r>
-        <w:t xml:space="preserve"> and </w:t>
-      </w:r>
-      <w:proofErr w:type="spellStart"/>
-      <w:r>
-        <w:t>sitestats</w:t>
-      </w:r>
-      <w:proofErr w:type="spellEnd"/>
-      <w:r>
-        <w:t xml:space="preserve"> objects). The </w:t>
-      </w:r>
-      <w:proofErr w:type="spellStart"/>
-      <w:r>
-        <w:t>DoDiceBet</w:t>
-      </w:r>
-      <w:proofErr w:type="spellEnd"/>
-      <w:r>
-        <w:t xml:space="preserve"> function is then called using three </w:t>
-      </w:r>
-      <w:proofErr w:type="spellStart"/>
-      <w:r>
-        <w:t>paramters</w:t>
-      </w:r>
-      <w:proofErr w:type="spellEnd"/>
-      <w:r>
-        <w:t>:</w:t>
-      </w:r>
-    </w:p>
-    <w:p>
-      <w:pPr>
-        <w:pStyle w:val="ListParagraph"/>
-        <w:numPr>
-          <w:ilvl w:val="0"/>
-          <w:numId w:val="1"/>
-        </w:numPr>
-      </w:pPr>
-      <w:proofErr w:type="spellStart"/>
-      <w:r>
-        <w:t>PreviousBet</w:t>
-      </w:r>
-      <w:proofErr w:type="spellEnd"/>
-      <w:r>
-        <w:t xml:space="preserve">: result of the previous bet, includes </w:t>
-      </w:r>
-      <w:proofErr w:type="spellStart"/>
-      <w:r>
-        <w:t>betamount</w:t>
-      </w:r>
-      <w:proofErr w:type="spellEnd"/>
-      <w:r>
-        <w:t xml:space="preserve">, profit, roll, </w:t>
-      </w:r>
-      <w:proofErr w:type="spellStart"/>
-      <w:r>
-        <w:t>betid</w:t>
-      </w:r>
-      <w:proofErr w:type="spellEnd"/>
-      <w:r>
-        <w:t>. Full UML for class available in this document.</w:t>
-      </w:r>
-    </w:p>
-    <w:p>
-      <w:pPr>
-        <w:pStyle w:val="ListParagraph"/>
-        <w:numPr>
-          <w:ilvl w:val="0"/>
-          <w:numId w:val="1"/>
-        </w:numPr>
-      </w:pPr>
-      <w:r>
-        <w:t xml:space="preserve">Win: a </w:t>
-      </w:r>
-      <w:proofErr w:type="spellStart"/>
-      <w:r>
-        <w:t>boolean</w:t>
-      </w:r>
-      <w:proofErr w:type="spellEnd"/>
-      <w:r>
-        <w:t xml:space="preserve"> called that indicates whether the previous bet is seen as a win internally or not, </w:t>
-      </w:r>
-    </w:p>
-    <w:p>
-      <w:pPr>
-        <w:pStyle w:val="ListParagraph"/>
-        <w:numPr>
-          <w:ilvl w:val="0"/>
-          <w:numId w:val="1"/>
-        </w:numPr>
-      </w:pPr>
-      <w:proofErr w:type="spellStart"/>
-      <w:r>
-        <w:t>NextBet</w:t>
-      </w:r>
-      <w:proofErr w:type="spellEnd"/>
-      <w:r>
-        <w:t xml:space="preserve">: An Instance of the </w:t>
-      </w:r>
-      <w:proofErr w:type="spellStart"/>
-      <w:r>
-        <w:t>PlaceDiceBet</w:t>
-      </w:r>
-      <w:proofErr w:type="spellEnd"/>
-      <w:r>
-        <w:t xml:space="preserve"> class, with the amount, chance and high values copied from the previous bet. This object is used to place the next bet, so set the properties of this class to manipulate the next bet.</w:t>
-      </w:r>
-    </w:p>
-    <w:p>
-      <w:pPr>
-        <w:pStyle w:val="Heading1"/>
-      </w:pPr>
-    </w:p>
-    <w:p>
-      <w:pPr>
-        <w:pStyle w:val="Heading1"/>
-      </w:pPr>
-      <w:r>
-        <w:t>Required functions</w:t>
-      </w:r>
-    </w:p>
-    <w:p>
-      <w:r>
-        <w:t>For a script to be valid, it MUST implement the following functions:</w:t>
-      </w:r>
-    </w:p>
-    <w:p>
-      <w:pPr>
-        <w:pStyle w:val="ListParagraph"/>
-        <w:numPr>
-          <w:ilvl w:val="0"/>
-          <w:numId w:val="2"/>
-        </w:numPr>
-      </w:pPr>
-      <w:r>
-        <w:t xml:space="preserve">Void </w:t>
-      </w:r>
-      <w:proofErr w:type="spellStart"/>
-      <w:proofErr w:type="gramStart"/>
-      <w:r>
-        <w:t>DoDiceBet</w:t>
-      </w:r>
-      <w:proofErr w:type="spellEnd"/>
-      <w:r>
-        <w:t>(</w:t>
-      </w:r>
-      <w:proofErr w:type="spellStart"/>
-      <w:proofErr w:type="gramEnd"/>
-      <w:r>
-        <w:t>DiceBet</w:t>
-      </w:r>
-      <w:proofErr w:type="spellEnd"/>
-      <w:r>
-        <w:t xml:space="preserve"> </w:t>
-      </w:r>
-      <w:proofErr w:type="spellStart"/>
-      <w:r>
-        <w:t>PreviousBet</w:t>
-      </w:r>
-      <w:proofErr w:type="spellEnd"/>
-      <w:r>
-        <w:t>, bool Win</w:t>
-      </w:r>
-      <w:r>
-        <w:t>,</w:t>
-      </w:r>
-      <w:r>
-        <w:t xml:space="preserve"> </w:t>
-      </w:r>
-      <w:proofErr w:type="spellStart"/>
-      <w:r>
-        <w:t>PlaceDiceBet</w:t>
-      </w:r>
-      <w:proofErr w:type="spellEnd"/>
-      <w:r>
-        <w:t xml:space="preserve"> </w:t>
-      </w:r>
-      <w:proofErr w:type="spellStart"/>
-      <w:r>
-        <w:t>NextBet</w:t>
-      </w:r>
-      <w:proofErr w:type="spellEnd"/>
-      <w:r>
-        <w:t>)</w:t>
-      </w:r>
-    </w:p>
-    <w:p>
-      <w:pPr>
-        <w:pStyle w:val="ListParagraph"/>
-        <w:numPr>
-          <w:ilvl w:val="0"/>
-          <w:numId w:val="2"/>
-        </w:numPr>
-      </w:pPr>
-      <w:proofErr w:type="spellStart"/>
-      <w:proofErr w:type="gramStart"/>
-      <w:r>
-        <w:t>ResetDice</w:t>
-      </w:r>
-      <w:proofErr w:type="spellEnd"/>
-      <w:r>
-        <w:t>(</w:t>
-      </w:r>
-      <w:proofErr w:type="spellStart"/>
-      <w:proofErr w:type="gramEnd"/>
-      <w:r>
-        <w:t>PlaceDiceBet</w:t>
-      </w:r>
-      <w:proofErr w:type="spellEnd"/>
-      <w:r>
-        <w:t xml:space="preserve"> </w:t>
-      </w:r>
-      <w:proofErr w:type="spellStart"/>
-      <w:r>
-        <w:t>NextBet</w:t>
-      </w:r>
-      <w:proofErr w:type="spellEnd"/>
-      <w:r>
-        <w:t>)</w:t>
-      </w:r>
-    </w:p>
-    <w:p>
-      <w:proofErr w:type="spellStart"/>
-      <w:r>
-        <w:t>DoDiceBet</w:t>
-      </w:r>
-      <w:proofErr w:type="spellEnd"/>
-      <w:r>
-        <w:t xml:space="preserve"> is the function that handles the core of your logic. It gets called when a bet result has been received and the next bet needs to be calculated. The </w:t>
-      </w:r>
-      <w:proofErr w:type="spellStart"/>
-      <w:r>
-        <w:t>NextBet</w:t>
-      </w:r>
-      <w:proofErr w:type="spellEnd"/>
-      <w:r>
-        <w:t xml:space="preserve"> parameter is used to send the bet to the </w:t>
-      </w:r>
-      <w:proofErr w:type="gramStart"/>
-      <w:r>
-        <w:t>site, and</w:t>
-      </w:r>
-      <w:proofErr w:type="gramEnd"/>
-      <w:r>
-        <w:t xml:space="preserve"> must thus be used to specify the bet details needed.</w:t>
-      </w:r>
-    </w:p>
-    <w:p>
-      <w:proofErr w:type="spellStart"/>
-      <w:r>
-        <w:t>ResetDice</w:t>
-      </w:r>
-      <w:proofErr w:type="spellEnd"/>
-      <w:r>
-        <w:t xml:space="preserve"> is called when the script </w:t>
-      </w:r>
-      <w:proofErr w:type="gramStart"/>
-      <w:r>
-        <w:t>starts</w:t>
-      </w:r>
-      <w:proofErr w:type="gramEnd"/>
-      <w:r>
-        <w:t xml:space="preserve"> and the result is used for the first bet. It can be used in </w:t>
-      </w:r>
-      <w:proofErr w:type="spellStart"/>
-      <w:r>
-        <w:t>DoDiceBet</w:t>
-      </w:r>
-      <w:proofErr w:type="spellEnd"/>
-      <w:r>
-        <w:t xml:space="preserve"> to reset your script </w:t>
-      </w:r>
-      <w:proofErr w:type="gramStart"/>
-      <w:r>
-        <w:t>easily, and</w:t>
-      </w:r>
-      <w:proofErr w:type="gramEnd"/>
-      <w:r>
-        <w:t xml:space="preserve"> will be called from </w:t>
-      </w:r>
-      <w:proofErr w:type="spellStart"/>
-      <w:r>
-        <w:t>DiceBot</w:t>
-      </w:r>
-      <w:proofErr w:type="spellEnd"/>
-      <w:r>
-        <w:t xml:space="preserve"> if internal triggers or error handling is used and set to reset. It is recommended that any variables that might influence the functionality of your script be reset to their definition/instantiation values in this function. The </w:t>
-      </w:r>
-      <w:proofErr w:type="spellStart"/>
-      <w:r>
-        <w:t>NextBet</w:t>
-      </w:r>
-      <w:proofErr w:type="spellEnd"/>
-      <w:r>
-        <w:t xml:space="preserve"> parameter is used to send the bet to the </w:t>
-      </w:r>
-      <w:proofErr w:type="gramStart"/>
-      <w:r>
-        <w:t>site, and</w:t>
-      </w:r>
-      <w:proofErr w:type="gramEnd"/>
-      <w:r>
-        <w:t xml:space="preserve"> must thus be used to specify the bet details needed.</w:t>
-      </w:r>
-    </w:p>
-    <w:p>
-      <w:pPr>
-        <w:pStyle w:val="Heading1"/>
-      </w:pPr>
-      <w:r>
-        <w:t>Optional Functions</w:t>
-      </w:r>
-    </w:p>
-    <w:p>
-      <w:proofErr w:type="spellStart"/>
-      <w:r>
-        <w:t>DiceBot</w:t>
-      </w:r>
-      <w:proofErr w:type="spellEnd"/>
-      <w:r>
-        <w:t xml:space="preserve"> has some optional functions that might be called from </w:t>
-      </w:r>
-      <w:proofErr w:type="spellStart"/>
-      <w:proofErr w:type="gramStart"/>
-      <w:r>
-        <w:t>DiceBot</w:t>
-      </w:r>
-      <w:proofErr w:type="spellEnd"/>
-      <w:r>
-        <w:t>, and</w:t>
-      </w:r>
-      <w:proofErr w:type="gramEnd"/>
-      <w:r>
-        <w:t xml:space="preserve"> can be used in the script to extend functionality. These are not yet implemented but will include custom error handling for errors received from the site or while betting.</w:t>
-      </w:r>
-    </w:p>
-    <w:p/>
-    <w:p>
-      <w:pPr>
-        <w:pStyle w:val="Heading1"/>
-      </w:pPr>
-      <w:r>
-        <w:t>Available variables</w:t>
-      </w:r>
-    </w:p>
-    <w:p>
-      <w:r>
-        <w:t xml:space="preserve">Unlike version 3 of </w:t>
-      </w:r>
-      <w:proofErr w:type="spellStart"/>
-      <w:r>
-        <w:t>DiceBot</w:t>
-      </w:r>
-      <w:proofErr w:type="spellEnd"/>
-      <w:r>
-        <w:t xml:space="preserve">, the </w:t>
-      </w:r>
-      <w:proofErr w:type="gramStart"/>
-      <w:r>
-        <w:t>amount</w:t>
-      </w:r>
-      <w:proofErr w:type="gramEnd"/>
-      <w:r>
-        <w:t xml:space="preserve"> of internal variables has been reduced, but the amount of information available to the script has been greatly increased. There are now only </w:t>
-      </w:r>
-      <w:r>
-        <w:t>4</w:t>
-      </w:r>
-      <w:r>
-        <w:t xml:space="preserve"> global values defined in </w:t>
-      </w:r>
-      <w:proofErr w:type="spellStart"/>
-      <w:r>
-        <w:t>DiceBots</w:t>
-      </w:r>
-      <w:proofErr w:type="spellEnd"/>
-      <w:r>
-        <w:t xml:space="preserve"> programmer mode</w:t>
-      </w:r>
-    </w:p>
-    <w:p>
-      <w:pPr>
-        <w:pStyle w:val="ListParagraph"/>
-        <w:numPr>
-          <w:ilvl w:val="0"/>
-          <w:numId w:val="4"/>
-        </w:numPr>
-      </w:pPr>
-      <w:r>
-        <w:t>Stats</w:t>
-      </w:r>
-      <w:r>
-        <w:t xml:space="preserve">: Instance of </w:t>
-      </w:r>
-      <w:proofErr w:type="spellStart"/>
-      <w:r>
-        <w:t>SessionStats</w:t>
-      </w:r>
-      <w:proofErr w:type="spellEnd"/>
-      <w:r>
-        <w:t>, provides statistics of the current betting session</w:t>
-      </w:r>
-      <w:r>
-        <w:t xml:space="preserve">, including wins, losses, </w:t>
-      </w:r>
-      <w:proofErr w:type="spellStart"/>
-      <w:proofErr w:type="gramStart"/>
-      <w:r>
-        <w:t>profit,streak</w:t>
-      </w:r>
-      <w:proofErr w:type="spellEnd"/>
-      <w:proofErr w:type="gramEnd"/>
-      <w:r>
-        <w:t xml:space="preserve"> profits etc</w:t>
-      </w:r>
-      <w:r>
-        <w:t xml:space="preserve">. </w:t>
-      </w:r>
-    </w:p>
-    <w:p>
-      <w:pPr>
-        <w:pStyle w:val="ListParagraph"/>
-        <w:numPr>
-          <w:ilvl w:val="0"/>
-          <w:numId w:val="4"/>
-        </w:numPr>
-      </w:pPr>
-      <w:proofErr w:type="spellStart"/>
-      <w:r>
-        <w:t>SiteDetails</w:t>
-      </w:r>
-      <w:proofErr w:type="spellEnd"/>
-      <w:r>
-        <w:t xml:space="preserve">: Instance of </w:t>
-      </w:r>
-      <w:proofErr w:type="spellStart"/>
-      <w:r>
-        <w:t>SiteDetails</w:t>
-      </w:r>
-      <w:proofErr w:type="spellEnd"/>
-      <w:r>
-        <w:t xml:space="preserve">, </w:t>
-      </w:r>
-      <w:proofErr w:type="gramStart"/>
-      <w:r>
-        <w:t>Provides</w:t>
-      </w:r>
-      <w:proofErr w:type="gramEnd"/>
-      <w:r>
-        <w:t xml:space="preserve"> details of the site being used </w:t>
-      </w:r>
-    </w:p>
-    <w:p>
-      <w:pPr>
-        <w:pStyle w:val="ListParagraph"/>
-        <w:numPr>
-          <w:ilvl w:val="0"/>
-          <w:numId w:val="4"/>
-        </w:numPr>
-      </w:pPr>
-      <w:proofErr w:type="spellStart"/>
-      <w:r>
-        <w:t>SiteStatsL</w:t>
-      </w:r>
-      <w:proofErr w:type="spellEnd"/>
-      <w:r>
-        <w:t xml:space="preserve"> Instance of </w:t>
-      </w:r>
-      <w:proofErr w:type="spellStart"/>
-      <w:r>
-        <w:t>SiteStats</w:t>
-      </w:r>
-      <w:proofErr w:type="spellEnd"/>
-      <w:r>
-        <w:t xml:space="preserve">, provides site level stats of the current user </w:t>
+        <w:t xml:space="preserve"> v4 Programmer M</w:t>
       </w:r>
       <w:bookmarkStart w:id="0" w:name="_GoBack"/>
       <w:bookmarkEnd w:id="0"/>
       <w:r>
-        <w:t>including amount of bets at the site, wins and losses at the site, wagered, profit and balance.</w:t>
+        <w:t>ode Documentation</w:t>
+      </w:r>
+    </w:p>
+    <w:p/>
+    <w:p>
+      <w:pPr>
+        <w:pStyle w:val="Heading1"/>
+      </w:pPr>
+      <w:r>
+        <w:t>Process</w:t>
+      </w:r>
+    </w:p>
+    <w:p/>
+    <w:p>
+      <w:r>
+        <w:t xml:space="preserve">Like previous versions, </w:t>
+      </w:r>
+      <w:proofErr w:type="spellStart"/>
+      <w:r>
+        <w:t>DiceBot</w:t>
+      </w:r>
+      <w:proofErr w:type="spellEnd"/>
+      <w:r>
+        <w:t xml:space="preserve"> 4s programmer mode runs in a loop. When the users </w:t>
+      </w:r>
+      <w:proofErr w:type="gramStart"/>
+      <w:r>
+        <w:t>starts</w:t>
+      </w:r>
+      <w:proofErr w:type="gramEnd"/>
+      <w:r>
+        <w:t xml:space="preserve"> the bot, the bot executes the Reset function (detailed below) for the applicable game. The </w:t>
+      </w:r>
+      <w:proofErr w:type="spellStart"/>
+      <w:r>
+        <w:t>NextBet</w:t>
+      </w:r>
+      <w:proofErr w:type="spellEnd"/>
+      <w:r>
+        <w:t xml:space="preserve"> parameter from the reset function will be used as the first bet. Once the bet result for the first bet is received from the site, the bot will do its internal processing (like logging it to the database, sending it to the GUI </w:t>
+      </w:r>
+      <w:proofErr w:type="spellStart"/>
+      <w:r>
+        <w:t>etc</w:t>
+      </w:r>
+      <w:proofErr w:type="spellEnd"/>
+      <w:r>
+        <w:t xml:space="preserve">). Once all internal processing is completed, the global variables for the programmer mode is updated (this includes the stats, </w:t>
+      </w:r>
+      <w:proofErr w:type="spellStart"/>
+      <w:r>
+        <w:t>sitedetails</w:t>
+      </w:r>
+      <w:proofErr w:type="spellEnd"/>
+      <w:r>
+        <w:t xml:space="preserve"> and </w:t>
+      </w:r>
+      <w:proofErr w:type="spellStart"/>
+      <w:r>
+        <w:t>sitestats</w:t>
+      </w:r>
+      <w:proofErr w:type="spellEnd"/>
+      <w:r>
+        <w:t xml:space="preserve"> objects). The </w:t>
+      </w:r>
+      <w:proofErr w:type="spellStart"/>
+      <w:r>
+        <w:t>DoDiceBet</w:t>
+      </w:r>
+      <w:proofErr w:type="spellEnd"/>
+      <w:r>
+        <w:t xml:space="preserve"> function is then called using three </w:t>
+      </w:r>
+      <w:proofErr w:type="spellStart"/>
+      <w:r>
+        <w:t>paramters</w:t>
+      </w:r>
+      <w:proofErr w:type="spellEnd"/>
+      <w:r>
+        <w:t>:</w:t>
+      </w:r>
+    </w:p>
+    <w:p>
+      <w:pPr>
+        <w:pStyle w:val="ListParagraph"/>
+        <w:numPr>
+          <w:ilvl w:val="0"/>
+          <w:numId w:val="1"/>
+        </w:numPr>
+      </w:pPr>
+      <w:proofErr w:type="spellStart"/>
+      <w:r>
+        <w:t>PreviousBet</w:t>
+      </w:r>
+      <w:proofErr w:type="spellEnd"/>
+      <w:r>
+        <w:t xml:space="preserve">: result of the previous bet, includes </w:t>
+      </w:r>
+      <w:proofErr w:type="spellStart"/>
+      <w:r>
+        <w:t>betamount</w:t>
+      </w:r>
+      <w:proofErr w:type="spellEnd"/>
+      <w:r>
+        <w:t xml:space="preserve">, profit, roll, </w:t>
+      </w:r>
+      <w:proofErr w:type="spellStart"/>
+      <w:r>
+        <w:t>betid</w:t>
+      </w:r>
+      <w:proofErr w:type="spellEnd"/>
+      <w:r>
+        <w:t>. Full UML for class available in this document.</w:t>
+      </w:r>
+    </w:p>
+    <w:p>
+      <w:pPr>
+        <w:pStyle w:val="ListParagraph"/>
+        <w:numPr>
+          <w:ilvl w:val="0"/>
+          <w:numId w:val="1"/>
+        </w:numPr>
+      </w:pPr>
+      <w:r>
+        <w:t xml:space="preserve">Win: a </w:t>
+      </w:r>
+      <w:proofErr w:type="spellStart"/>
+      <w:r>
+        <w:t>boolean</w:t>
+      </w:r>
+      <w:proofErr w:type="spellEnd"/>
+      <w:r>
+        <w:t xml:space="preserve"> called that indicates whether the previous bet is seen as a win internally or not, </w:t>
+      </w:r>
+    </w:p>
+    <w:p>
+      <w:pPr>
+        <w:pStyle w:val="ListParagraph"/>
+        <w:numPr>
+          <w:ilvl w:val="0"/>
+          <w:numId w:val="1"/>
+        </w:numPr>
+      </w:pPr>
+      <w:proofErr w:type="spellStart"/>
+      <w:r>
+        <w:t>NextBet</w:t>
+      </w:r>
+      <w:proofErr w:type="spellEnd"/>
+      <w:r>
+        <w:t xml:space="preserve">: An Instance of the </w:t>
+      </w:r>
+      <w:proofErr w:type="spellStart"/>
+      <w:r>
+        <w:t>PlaceDiceBet</w:t>
+      </w:r>
+      <w:proofErr w:type="spellEnd"/>
+      <w:r>
+        <w:t xml:space="preserve"> class, with the amount, chance and high values copied from the previous bet. This object is used to place the next bet, so set the properties of this class to manipulate the next bet.</w:t>
+      </w:r>
+    </w:p>
+    <w:p>
+      <w:pPr>
+        <w:pStyle w:val="Heading1"/>
+      </w:pPr>
+    </w:p>
+    <w:p>
+      <w:pPr>
+        <w:pStyle w:val="Heading1"/>
+      </w:pPr>
+      <w:r>
+        <w:t>Required functions</w:t>
+      </w:r>
+    </w:p>
+    <w:p>
+      <w:r>
+        <w:t>For a script to be valid, it MUST implement the following functions:</w:t>
+      </w:r>
+    </w:p>
+    <w:p>
+      <w:pPr>
+        <w:pStyle w:val="ListParagraph"/>
+        <w:numPr>
+          <w:ilvl w:val="0"/>
+          <w:numId w:val="2"/>
+        </w:numPr>
+      </w:pPr>
+      <w:r>
+        <w:t xml:space="preserve">Void </w:t>
+      </w:r>
+      <w:proofErr w:type="spellStart"/>
+      <w:proofErr w:type="gramStart"/>
+      <w:r>
+        <w:t>DoDiceBet</w:t>
+      </w:r>
+      <w:proofErr w:type="spellEnd"/>
+      <w:r>
+        <w:t>(</w:t>
+      </w:r>
+      <w:proofErr w:type="spellStart"/>
+      <w:proofErr w:type="gramEnd"/>
+      <w:r>
+        <w:t>DiceBet</w:t>
+      </w:r>
+      <w:proofErr w:type="spellEnd"/>
+      <w:r>
+        <w:t xml:space="preserve"> </w:t>
+      </w:r>
+      <w:proofErr w:type="spellStart"/>
+      <w:r>
+        <w:t>PreviousBet</w:t>
+      </w:r>
+      <w:proofErr w:type="spellEnd"/>
+      <w:r>
+        <w:t>, bool Win</w:t>
+      </w:r>
+      <w:r>
+        <w:t>,</w:t>
+      </w:r>
+      <w:r>
+        <w:t xml:space="preserve"> </w:t>
+      </w:r>
+      <w:proofErr w:type="spellStart"/>
+      <w:r>
+        <w:t>PlaceDiceBet</w:t>
+      </w:r>
+      <w:proofErr w:type="spellEnd"/>
+      <w:r>
+        <w:t xml:space="preserve"> </w:t>
+      </w:r>
+      <w:proofErr w:type="spellStart"/>
+      <w:r>
+        <w:t>NextBet</w:t>
+      </w:r>
+      <w:proofErr w:type="spellEnd"/>
+      <w:r>
+        <w:t>)</w:t>
+      </w:r>
+    </w:p>
+    <w:p>
+      <w:pPr>
+        <w:pStyle w:val="ListParagraph"/>
+        <w:numPr>
+          <w:ilvl w:val="0"/>
+          <w:numId w:val="2"/>
+        </w:numPr>
+      </w:pPr>
+      <w:proofErr w:type="spellStart"/>
+      <w:proofErr w:type="gramStart"/>
+      <w:r>
+        <w:t>ResetDice</w:t>
+      </w:r>
+      <w:proofErr w:type="spellEnd"/>
+      <w:r>
+        <w:t>(</w:t>
+      </w:r>
+      <w:proofErr w:type="spellStart"/>
+      <w:proofErr w:type="gramEnd"/>
+      <w:r>
+        <w:t>PlaceDiceBet</w:t>
+      </w:r>
+      <w:proofErr w:type="spellEnd"/>
+      <w:r>
+        <w:t xml:space="preserve"> </w:t>
+      </w:r>
+      <w:proofErr w:type="spellStart"/>
+      <w:r>
+        <w:t>NextBet</w:t>
+      </w:r>
+      <w:proofErr w:type="spellEnd"/>
+      <w:r>
+        <w:t>)</w:t>
+      </w:r>
+    </w:p>
+    <w:p>
+      <w:proofErr w:type="spellStart"/>
+      <w:r>
+        <w:t>DoDiceBet</w:t>
+      </w:r>
+      <w:proofErr w:type="spellEnd"/>
+      <w:r>
+        <w:t xml:space="preserve"> is the function that handles the core of your logic. It gets called when a bet result has been received and the next bet needs to be calculated. The </w:t>
+      </w:r>
+      <w:proofErr w:type="spellStart"/>
+      <w:r>
+        <w:t>NextBet</w:t>
+      </w:r>
+      <w:proofErr w:type="spellEnd"/>
+      <w:r>
+        <w:t xml:space="preserve"> parameter is used to send the bet to the </w:t>
+      </w:r>
+      <w:proofErr w:type="gramStart"/>
+      <w:r>
+        <w:t>site, and</w:t>
+      </w:r>
+      <w:proofErr w:type="gramEnd"/>
+      <w:r>
+        <w:t xml:space="preserve"> must thus be used to specify the bet details needed.</w:t>
+      </w:r>
+    </w:p>
+    <w:p>
+      <w:proofErr w:type="spellStart"/>
+      <w:r>
+        <w:t>ResetDice</w:t>
+      </w:r>
+      <w:proofErr w:type="spellEnd"/>
+      <w:r>
+        <w:t xml:space="preserve"> is called when the script </w:t>
+      </w:r>
+      <w:proofErr w:type="gramStart"/>
+      <w:r>
+        <w:t>starts</w:t>
+      </w:r>
+      <w:proofErr w:type="gramEnd"/>
+      <w:r>
+        <w:t xml:space="preserve"> and the result is used for the first bet. It can be used in </w:t>
+      </w:r>
+      <w:proofErr w:type="spellStart"/>
+      <w:r>
+        <w:t>DoDiceBet</w:t>
+      </w:r>
+      <w:proofErr w:type="spellEnd"/>
+      <w:r>
+        <w:t xml:space="preserve"> to reset your script </w:t>
+      </w:r>
+      <w:proofErr w:type="gramStart"/>
+      <w:r>
+        <w:t>easily, and</w:t>
+      </w:r>
+      <w:proofErr w:type="gramEnd"/>
+      <w:r>
+        <w:t xml:space="preserve"> will be called from </w:t>
+      </w:r>
+      <w:proofErr w:type="spellStart"/>
+      <w:r>
+        <w:t>DiceBot</w:t>
+      </w:r>
+      <w:proofErr w:type="spellEnd"/>
+      <w:r>
+        <w:t xml:space="preserve"> if internal triggers or error handling is used and set to reset. It is recommended that any variables that might influence the functionality of your script be reset to their definition/instantiation values in this function. The </w:t>
+      </w:r>
+      <w:proofErr w:type="spellStart"/>
+      <w:r>
+        <w:t>NextBet</w:t>
+      </w:r>
+      <w:proofErr w:type="spellEnd"/>
+      <w:r>
+        <w:t xml:space="preserve"> parameter is used to send the bet to the </w:t>
+      </w:r>
+      <w:proofErr w:type="gramStart"/>
+      <w:r>
+        <w:t>site, and</w:t>
+      </w:r>
+      <w:proofErr w:type="gramEnd"/>
+      <w:r>
+        <w:t xml:space="preserve"> must thus be used to specify the bet details needed.</w:t>
+      </w:r>
+    </w:p>
+    <w:p>
+      <w:pPr>
+        <w:pStyle w:val="Heading1"/>
+      </w:pPr>
+      <w:r>
+        <w:t>Optional Functions</w:t>
+      </w:r>
+    </w:p>
+    <w:p>
+      <w:proofErr w:type="spellStart"/>
+      <w:r>
+        <w:t>DiceBot</w:t>
+      </w:r>
+      <w:proofErr w:type="spellEnd"/>
+      <w:r>
+        <w:t xml:space="preserve"> has some optional functions that might be called from </w:t>
+      </w:r>
+      <w:proofErr w:type="spellStart"/>
+      <w:proofErr w:type="gramStart"/>
+      <w:r>
+        <w:t>DiceBot</w:t>
+      </w:r>
+      <w:proofErr w:type="spellEnd"/>
+      <w:r>
+        <w:t>, and</w:t>
+      </w:r>
+      <w:proofErr w:type="gramEnd"/>
+      <w:r>
+        <w:t xml:space="preserve"> can be used in the script to extend functionality. These are not yet implemented but will include custom error handling for errors received from the site or while betting.</w:t>
+      </w:r>
+    </w:p>
+    <w:p/>
+    <w:p>
+      <w:pPr>
+        <w:pStyle w:val="Heading1"/>
+      </w:pPr>
+      <w:r>
+        <w:t>Available variables</w:t>
+      </w:r>
+    </w:p>
+    <w:p>
+      <w:r>
+        <w:t xml:space="preserve">Unlike version 3 of </w:t>
+      </w:r>
+      <w:proofErr w:type="spellStart"/>
+      <w:r>
+        <w:t>DiceBot</w:t>
+      </w:r>
+      <w:proofErr w:type="spellEnd"/>
+      <w:r>
+        <w:t xml:space="preserve">, the </w:t>
+      </w:r>
+      <w:proofErr w:type="gramStart"/>
+      <w:r>
+        <w:t>amount</w:t>
+      </w:r>
+      <w:proofErr w:type="gramEnd"/>
+      <w:r>
+        <w:t xml:space="preserve"> of internal variables has been reduced, but the amount of information available to the script has been greatly increased. There are now only </w:t>
+      </w:r>
+      <w:r>
+        <w:t>4</w:t>
+      </w:r>
+      <w:r>
+        <w:t xml:space="preserve"> global values defined in </w:t>
+      </w:r>
+      <w:proofErr w:type="spellStart"/>
+      <w:r>
+        <w:t>DiceBots</w:t>
+      </w:r>
+      <w:proofErr w:type="spellEnd"/>
+      <w:r>
+        <w:t xml:space="preserve"> programmer mode</w:t>
       </w:r>
     </w:p>
     <w:p>
@@ -555,6 +458,114 @@
         </w:numPr>
       </w:pPr>
       <w:r>
+        <w:t>Stats</w:t>
+      </w:r>
+      <w:r>
+        <w:t xml:space="preserve">: Instance of </w:t>
+      </w:r>
+      <w:proofErr w:type="spellStart"/>
+      <w:r>
+        <w:t>SessionStats</w:t>
+      </w:r>
+      <w:proofErr w:type="spellEnd"/>
+      <w:r>
+        <w:t>, provides statistics of the current betting session</w:t>
+      </w:r>
+      <w:r>
+        <w:t xml:space="preserve">, including wins, losses, </w:t>
+      </w:r>
+      <w:proofErr w:type="spellStart"/>
+      <w:proofErr w:type="gramStart"/>
+      <w:r>
+        <w:t>profit,streak</w:t>
+      </w:r>
+      <w:proofErr w:type="spellEnd"/>
+      <w:proofErr w:type="gramEnd"/>
+      <w:r>
+        <w:t xml:space="preserve"> profits etc</w:t>
+      </w:r>
+      <w:r>
+        <w:t xml:space="preserve">. </w:t>
+      </w:r>
+    </w:p>
+    <w:p>
+      <w:pPr>
+        <w:pStyle w:val="ListParagraph"/>
+        <w:numPr>
+          <w:ilvl w:val="0"/>
+          <w:numId w:val="4"/>
+        </w:numPr>
+      </w:pPr>
+      <w:proofErr w:type="spellStart"/>
+      <w:r>
+        <w:t>SiteDetails</w:t>
+      </w:r>
+      <w:proofErr w:type="spellEnd"/>
+      <w:r>
+        <w:t xml:space="preserve">: Instance of </w:t>
+      </w:r>
+      <w:proofErr w:type="spellStart"/>
+      <w:r>
+        <w:t>SiteDetails</w:t>
+      </w:r>
+      <w:proofErr w:type="spellEnd"/>
+      <w:r>
+        <w:t xml:space="preserve">, </w:t>
+      </w:r>
+      <w:proofErr w:type="gramStart"/>
+      <w:r>
+        <w:t>Provides</w:t>
+      </w:r>
+      <w:proofErr w:type="gramEnd"/>
+      <w:r>
+        <w:t xml:space="preserve"> details of the site being used </w:t>
+      </w:r>
+    </w:p>
+    <w:p>
+      <w:pPr>
+        <w:pStyle w:val="ListParagraph"/>
+        <w:numPr>
+          <w:ilvl w:val="0"/>
+          <w:numId w:val="4"/>
+        </w:numPr>
+      </w:pPr>
+      <w:proofErr w:type="spellStart"/>
+      <w:r>
+        <w:t>SiteStats</w:t>
+      </w:r>
+      <w:proofErr w:type="spellEnd"/>
+      <w:r>
+        <w:t>:</w:t>
+      </w:r>
+      <w:r>
+        <w:t xml:space="preserve"> Instance of </w:t>
+      </w:r>
+      <w:proofErr w:type="spellStart"/>
+      <w:r>
+        <w:t>SiteStats</w:t>
+      </w:r>
+      <w:proofErr w:type="spellEnd"/>
+      <w:r>
+        <w:t xml:space="preserve">, provides site level stats of the current user including </w:t>
+      </w:r>
+      <w:proofErr w:type="gramStart"/>
+      <w:r>
+        <w:t>amount</w:t>
+      </w:r>
+      <w:proofErr w:type="gramEnd"/>
+      <w:r>
+        <w:t xml:space="preserve"> of bets at the site, wins and losses at the site, wagered, profit and balance.</w:t>
+      </w:r>
+    </w:p>
+    <w:p>
+      <w:pPr>
+        <w:pStyle w:val="ListParagraph"/>
+        <w:numPr>
+          <w:ilvl w:val="0"/>
+          <w:numId w:val="4"/>
+        </w:numPr>
+      </w:pPr>
+      <w:r>
         <w:t>Balance: Users balance for the currency being used at the site being used.</w:t>
       </w:r>
     </w:p>
@@ -923,7 +934,1213 @@
         <w:t>)</w:t>
       </w:r>
     </w:p>
+    <w:p>
+      <w:pPr>
+        <w:pStyle w:val="Heading1"/>
+      </w:pPr>
+    </w:p>
+    <w:p>
+      <w:pPr>
+        <w:pStyle w:val="Heading1"/>
+      </w:pPr>
+      <w:r>
+        <w:t>Class Definitions</w:t>
+      </w:r>
+    </w:p>
+    <w:p>
+      <w:pPr>
+        <w:pStyle w:val="Heading2"/>
+      </w:pPr>
+      <w:proofErr w:type="spellStart"/>
+      <w:r>
+        <w:t>SessionStats</w:t>
+      </w:r>
+      <w:proofErr w:type="spellEnd"/>
+    </w:p>
+    <w:p>
+      <w:pPr>
+        <w:pStyle w:val="ListParagraph"/>
+        <w:numPr>
+          <w:ilvl w:val="0"/>
+          <w:numId w:val="6"/>
+        </w:numPr>
+      </w:pPr>
+      <w:r>
+        <w:t xml:space="preserve">long </w:t>
+      </w:r>
+      <w:proofErr w:type="spellStart"/>
+      <w:r>
+        <w:t>RunningTime</w:t>
+      </w:r>
+      <w:proofErr w:type="spellEnd"/>
+      <w:r>
+        <w:t xml:space="preserve"> </w:t>
+      </w:r>
+    </w:p>
+    <w:p>
+      <w:pPr>
+        <w:pStyle w:val="ListParagraph"/>
+        <w:numPr>
+          <w:ilvl w:val="0"/>
+          <w:numId w:val="6"/>
+        </w:numPr>
+      </w:pPr>
+      <w:r>
+        <w:t xml:space="preserve">long Losses </w:t>
+      </w:r>
+    </w:p>
+    <w:p>
+      <w:pPr>
+        <w:pStyle w:val="ListParagraph"/>
+        <w:numPr>
+          <w:ilvl w:val="0"/>
+          <w:numId w:val="6"/>
+        </w:numPr>
+      </w:pPr>
+      <w:r>
+        <w:t xml:space="preserve">long Wins </w:t>
+      </w:r>
+    </w:p>
+    <w:p>
+      <w:pPr>
+        <w:pStyle w:val="ListParagraph"/>
+        <w:numPr>
+          <w:ilvl w:val="0"/>
+          <w:numId w:val="6"/>
+        </w:numPr>
+      </w:pPr>
+      <w:r>
+        <w:t xml:space="preserve">long Bets </w:t>
+      </w:r>
+    </w:p>
+    <w:p>
+      <w:pPr>
+        <w:pStyle w:val="ListParagraph"/>
+        <w:numPr>
+          <w:ilvl w:val="0"/>
+          <w:numId w:val="6"/>
+        </w:numPr>
+      </w:pPr>
+      <w:r>
+        <w:t xml:space="preserve">long </w:t>
+      </w:r>
+      <w:proofErr w:type="spellStart"/>
+      <w:r>
+        <w:t>LossStreak</w:t>
+      </w:r>
+      <w:proofErr w:type="spellEnd"/>
+      <w:r>
+        <w:t xml:space="preserve"> </w:t>
+      </w:r>
+    </w:p>
+    <w:p>
+      <w:pPr>
+        <w:pStyle w:val="ListParagraph"/>
+        <w:numPr>
+          <w:ilvl w:val="0"/>
+          <w:numId w:val="6"/>
+        </w:numPr>
+      </w:pPr>
+      <w:r>
+        <w:t xml:space="preserve">long </w:t>
+      </w:r>
+      <w:proofErr w:type="spellStart"/>
+      <w:r>
+        <w:t>WinStreak</w:t>
+      </w:r>
+      <w:proofErr w:type="spellEnd"/>
+      <w:r>
+        <w:t xml:space="preserve"> </w:t>
+      </w:r>
+    </w:p>
+    <w:p>
+      <w:pPr>
+        <w:pStyle w:val="ListParagraph"/>
+        <w:numPr>
+          <w:ilvl w:val="0"/>
+          <w:numId w:val="6"/>
+        </w:numPr>
+      </w:pPr>
+      <w:r>
+        <w:t xml:space="preserve">decimal Profit </w:t>
+      </w:r>
+    </w:p>
+    <w:p>
+      <w:pPr>
+        <w:pStyle w:val="ListParagraph"/>
+        <w:numPr>
+          <w:ilvl w:val="0"/>
+          <w:numId w:val="6"/>
+        </w:numPr>
+      </w:pPr>
+      <w:r>
+        <w:t xml:space="preserve">decimal Wagered </w:t>
+      </w:r>
+    </w:p>
+    <w:p>
+      <w:pPr>
+        <w:pStyle w:val="ListParagraph"/>
+        <w:numPr>
+          <w:ilvl w:val="0"/>
+          <w:numId w:val="6"/>
+        </w:numPr>
+      </w:pPr>
+      <w:r>
+        <w:t xml:space="preserve">long </w:t>
+      </w:r>
+      <w:proofErr w:type="spellStart"/>
+      <w:r>
+        <w:t>WorstStreak</w:t>
+      </w:r>
+      <w:proofErr w:type="spellEnd"/>
+      <w:r>
+        <w:t xml:space="preserve"> </w:t>
+      </w:r>
+    </w:p>
+    <w:p>
+      <w:pPr>
+        <w:pStyle w:val="ListParagraph"/>
+        <w:numPr>
+          <w:ilvl w:val="0"/>
+          <w:numId w:val="6"/>
+        </w:numPr>
+      </w:pPr>
+      <w:r>
+        <w:t xml:space="preserve">long WorstStreak3 </w:t>
+      </w:r>
+    </w:p>
+    <w:p>
+      <w:pPr>
+        <w:pStyle w:val="ListParagraph"/>
+        <w:numPr>
+          <w:ilvl w:val="0"/>
+          <w:numId w:val="6"/>
+        </w:numPr>
+      </w:pPr>
+      <w:r>
+        <w:t xml:space="preserve">long WorstStreak2 </w:t>
+      </w:r>
+    </w:p>
+    <w:p>
+      <w:pPr>
+        <w:pStyle w:val="ListParagraph"/>
+        <w:numPr>
+          <w:ilvl w:val="0"/>
+          <w:numId w:val="6"/>
+        </w:numPr>
+      </w:pPr>
+      <w:r>
+        <w:t xml:space="preserve">long </w:t>
+      </w:r>
+      <w:proofErr w:type="spellStart"/>
+      <w:r>
+        <w:t>BestStreak</w:t>
+      </w:r>
+      <w:proofErr w:type="spellEnd"/>
+      <w:r>
+        <w:t xml:space="preserve"> </w:t>
+      </w:r>
+    </w:p>
+    <w:p>
+      <w:pPr>
+        <w:pStyle w:val="ListParagraph"/>
+        <w:numPr>
+          <w:ilvl w:val="0"/>
+          <w:numId w:val="6"/>
+        </w:numPr>
+      </w:pPr>
+      <w:r>
+        <w:t xml:space="preserve">long BestStreak3 </w:t>
+      </w:r>
+    </w:p>
+    <w:p>
+      <w:pPr>
+        <w:pStyle w:val="ListParagraph"/>
+        <w:numPr>
+          <w:ilvl w:val="0"/>
+          <w:numId w:val="6"/>
+        </w:numPr>
+      </w:pPr>
+      <w:r>
+        <w:t xml:space="preserve">long BestStreak2 </w:t>
+      </w:r>
+    </w:p>
+    <w:p>
+      <w:pPr>
+        <w:pStyle w:val="ListParagraph"/>
+        <w:numPr>
+          <w:ilvl w:val="0"/>
+          <w:numId w:val="6"/>
+        </w:numPr>
+      </w:pPr>
+      <w:proofErr w:type="spellStart"/>
+      <w:r>
+        <w:t>DateTime</w:t>
+      </w:r>
+      <w:proofErr w:type="spellEnd"/>
+      <w:r>
+        <w:t xml:space="preserve"> </w:t>
+      </w:r>
+      <w:proofErr w:type="spellStart"/>
+      <w:r>
+        <w:t>StartTime</w:t>
+      </w:r>
+      <w:proofErr w:type="spellEnd"/>
+      <w:r>
+        <w:t xml:space="preserve"> </w:t>
+      </w:r>
+    </w:p>
+    <w:p>
+      <w:pPr>
+        <w:pStyle w:val="ListParagraph"/>
+        <w:numPr>
+          <w:ilvl w:val="0"/>
+          <w:numId w:val="6"/>
+        </w:numPr>
+      </w:pPr>
+      <w:proofErr w:type="spellStart"/>
+      <w:r>
+        <w:t>DateTime</w:t>
+      </w:r>
+      <w:proofErr w:type="spellEnd"/>
+      <w:r>
+        <w:t xml:space="preserve"> </w:t>
+      </w:r>
+      <w:proofErr w:type="spellStart"/>
+      <w:r>
+        <w:t>EndTime</w:t>
+      </w:r>
+      <w:proofErr w:type="spellEnd"/>
+      <w:r>
+        <w:t xml:space="preserve"> </w:t>
+      </w:r>
+    </w:p>
+    <w:p>
+      <w:pPr>
+        <w:pStyle w:val="ListParagraph"/>
+        <w:numPr>
+          <w:ilvl w:val="0"/>
+          <w:numId w:val="6"/>
+        </w:numPr>
+      </w:pPr>
+      <w:r>
+        <w:t xml:space="preserve">long </w:t>
+      </w:r>
+      <w:proofErr w:type="spellStart"/>
+      <w:r>
+        <w:t>laststreaklose</w:t>
+      </w:r>
+      <w:proofErr w:type="spellEnd"/>
+      <w:r>
+        <w:t xml:space="preserve"> </w:t>
+      </w:r>
+    </w:p>
+    <w:p>
+      <w:pPr>
+        <w:pStyle w:val="ListParagraph"/>
+        <w:numPr>
+          <w:ilvl w:val="0"/>
+          <w:numId w:val="6"/>
+        </w:numPr>
+      </w:pPr>
+      <w:r>
+        <w:t xml:space="preserve">long </w:t>
+      </w:r>
+      <w:proofErr w:type="spellStart"/>
+      <w:r>
+        <w:t>laststreakwin</w:t>
+      </w:r>
+      <w:proofErr w:type="spellEnd"/>
+      <w:r>
+        <w:t xml:space="preserve"> </w:t>
+      </w:r>
+    </w:p>
+    <w:p>
+      <w:pPr>
+        <w:pStyle w:val="ListParagraph"/>
+        <w:numPr>
+          <w:ilvl w:val="0"/>
+          <w:numId w:val="6"/>
+        </w:numPr>
+      </w:pPr>
+      <w:r>
+        <w:t xml:space="preserve">decimal </w:t>
+      </w:r>
+      <w:proofErr w:type="spellStart"/>
+      <w:r>
+        <w:t>LargestBet</w:t>
+      </w:r>
+      <w:proofErr w:type="spellEnd"/>
+      <w:r>
+        <w:t xml:space="preserve"> </w:t>
+      </w:r>
+    </w:p>
+    <w:p>
+      <w:pPr>
+        <w:pStyle w:val="ListParagraph"/>
+        <w:numPr>
+          <w:ilvl w:val="0"/>
+          <w:numId w:val="6"/>
+        </w:numPr>
+      </w:pPr>
+      <w:r>
+        <w:t xml:space="preserve">decimal </w:t>
+      </w:r>
+      <w:proofErr w:type="spellStart"/>
+      <w:r>
+        <w:t>LargestLoss</w:t>
+      </w:r>
+      <w:proofErr w:type="spellEnd"/>
+      <w:r>
+        <w:t xml:space="preserve"> </w:t>
+      </w:r>
+    </w:p>
+    <w:p>
+      <w:pPr>
+        <w:pStyle w:val="ListParagraph"/>
+        <w:numPr>
+          <w:ilvl w:val="0"/>
+          <w:numId w:val="6"/>
+        </w:numPr>
+      </w:pPr>
+      <w:r>
+        <w:t xml:space="preserve">decimal </w:t>
+      </w:r>
+      <w:proofErr w:type="spellStart"/>
+      <w:r>
+        <w:t>LargestWin</w:t>
+      </w:r>
+      <w:proofErr w:type="spellEnd"/>
+      <w:r>
+        <w:t xml:space="preserve"> </w:t>
+      </w:r>
+    </w:p>
+    <w:p>
+      <w:pPr>
+        <w:pStyle w:val="ListParagraph"/>
+        <w:numPr>
+          <w:ilvl w:val="0"/>
+          <w:numId w:val="6"/>
+        </w:numPr>
+      </w:pPr>
+      <w:r>
+        <w:t xml:space="preserve">decimal luck </w:t>
+      </w:r>
+    </w:p>
+    <w:p>
+      <w:pPr>
+        <w:pStyle w:val="ListParagraph"/>
+        <w:numPr>
+          <w:ilvl w:val="0"/>
+          <w:numId w:val="6"/>
+        </w:numPr>
+      </w:pPr>
+      <w:r>
+        <w:t xml:space="preserve">decimal </w:t>
+      </w:r>
+      <w:proofErr w:type="spellStart"/>
+      <w:r>
+        <w:t>AvgWin</w:t>
+      </w:r>
+      <w:proofErr w:type="spellEnd"/>
+      <w:r>
+        <w:t xml:space="preserve">         </w:t>
+      </w:r>
+    </w:p>
+    <w:p>
+      <w:pPr>
+        <w:pStyle w:val="ListParagraph"/>
+        <w:numPr>
+          <w:ilvl w:val="0"/>
+          <w:numId w:val="6"/>
+        </w:numPr>
+      </w:pPr>
+      <w:r>
+        <w:t xml:space="preserve">decimal </w:t>
+      </w:r>
+      <w:proofErr w:type="spellStart"/>
+      <w:r>
+        <w:t>AvgLoss</w:t>
+      </w:r>
+      <w:proofErr w:type="spellEnd"/>
+      <w:r>
+        <w:t xml:space="preserve"> </w:t>
+      </w:r>
+    </w:p>
+    <w:p>
+      <w:pPr>
+        <w:pStyle w:val="ListParagraph"/>
+        <w:numPr>
+          <w:ilvl w:val="0"/>
+          <w:numId w:val="6"/>
+        </w:numPr>
+      </w:pPr>
+      <w:r>
+        <w:t xml:space="preserve">decimal </w:t>
+      </w:r>
+      <w:proofErr w:type="spellStart"/>
+      <w:r>
+        <w:t>AvgStreak</w:t>
+      </w:r>
+      <w:proofErr w:type="spellEnd"/>
+      <w:r>
+        <w:t xml:space="preserve"> </w:t>
+      </w:r>
+    </w:p>
+    <w:p>
+      <w:pPr>
+        <w:pStyle w:val="ListParagraph"/>
+        <w:numPr>
+          <w:ilvl w:val="0"/>
+          <w:numId w:val="6"/>
+        </w:numPr>
+      </w:pPr>
+      <w:r>
+        <w:t xml:space="preserve">decimal </w:t>
+      </w:r>
+      <w:proofErr w:type="spellStart"/>
+      <w:r>
+        <w:t>CurrentProfit</w:t>
+      </w:r>
+      <w:proofErr w:type="spellEnd"/>
+      <w:r>
+        <w:t xml:space="preserve"> </w:t>
+      </w:r>
+    </w:p>
+    <w:p>
+      <w:pPr>
+        <w:pStyle w:val="ListParagraph"/>
+        <w:numPr>
+          <w:ilvl w:val="0"/>
+          <w:numId w:val="6"/>
+        </w:numPr>
+      </w:pPr>
+      <w:r>
+        <w:t xml:space="preserve">decimal </w:t>
+      </w:r>
+      <w:proofErr w:type="spellStart"/>
+      <w:r>
+        <w:t>StreakProfitSinceLastReset</w:t>
+      </w:r>
+      <w:proofErr w:type="spellEnd"/>
+      <w:r>
+        <w:t xml:space="preserve"> </w:t>
+      </w:r>
+    </w:p>
+    <w:p>
+      <w:pPr>
+        <w:pStyle w:val="ListParagraph"/>
+        <w:numPr>
+          <w:ilvl w:val="0"/>
+          <w:numId w:val="6"/>
+        </w:numPr>
+      </w:pPr>
+      <w:r>
+        <w:t xml:space="preserve">decimal </w:t>
+      </w:r>
+      <w:proofErr w:type="spellStart"/>
+      <w:r>
+        <w:t>StreakLossSinceLastReset</w:t>
+      </w:r>
+      <w:proofErr w:type="spellEnd"/>
+      <w:r>
+        <w:t xml:space="preserve"> </w:t>
+      </w:r>
+    </w:p>
+    <w:p>
+      <w:pPr>
+        <w:pStyle w:val="ListParagraph"/>
+        <w:numPr>
+          <w:ilvl w:val="0"/>
+          <w:numId w:val="6"/>
+        </w:numPr>
+      </w:pPr>
+      <w:r>
+        <w:t xml:space="preserve">decimal </w:t>
+      </w:r>
+      <w:proofErr w:type="spellStart"/>
+      <w:r>
+        <w:t>ProfitSinceLastReset</w:t>
+      </w:r>
+      <w:proofErr w:type="spellEnd"/>
+      <w:r>
+        <w:t xml:space="preserve"> </w:t>
+      </w:r>
+    </w:p>
+    <w:p>
+      <w:pPr>
+        <w:pStyle w:val="ListParagraph"/>
+        <w:numPr>
+          <w:ilvl w:val="0"/>
+          <w:numId w:val="6"/>
+        </w:numPr>
+      </w:pPr>
+      <w:r>
+        <w:t xml:space="preserve">long </w:t>
+      </w:r>
+      <w:proofErr w:type="spellStart"/>
+      <w:r>
+        <w:t>winsAtLastReset</w:t>
+      </w:r>
+      <w:proofErr w:type="spellEnd"/>
+      <w:r>
+        <w:t xml:space="preserve"> </w:t>
+      </w:r>
+    </w:p>
+    <w:p>
+      <w:pPr>
+        <w:pStyle w:val="ListParagraph"/>
+        <w:numPr>
+          <w:ilvl w:val="0"/>
+          <w:numId w:val="6"/>
+        </w:numPr>
+      </w:pPr>
+      <w:r>
+        <w:t xml:space="preserve">long </w:t>
+      </w:r>
+      <w:proofErr w:type="spellStart"/>
+      <w:r>
+        <w:t>NumLossStreaks</w:t>
+      </w:r>
+      <w:proofErr w:type="spellEnd"/>
+      <w:r>
+        <w:t xml:space="preserve"> </w:t>
+      </w:r>
+    </w:p>
+    <w:p>
+      <w:pPr>
+        <w:pStyle w:val="ListParagraph"/>
+        <w:numPr>
+          <w:ilvl w:val="0"/>
+          <w:numId w:val="6"/>
+        </w:numPr>
+      </w:pPr>
+      <w:r>
+        <w:t xml:space="preserve">long </w:t>
+      </w:r>
+      <w:proofErr w:type="spellStart"/>
+      <w:r>
+        <w:t>NumWinStreaks</w:t>
+      </w:r>
+      <w:proofErr w:type="spellEnd"/>
+      <w:r>
+        <w:t xml:space="preserve"> </w:t>
+      </w:r>
+    </w:p>
+    <w:p>
+      <w:pPr>
+        <w:pStyle w:val="ListParagraph"/>
+        <w:numPr>
+          <w:ilvl w:val="0"/>
+          <w:numId w:val="6"/>
+        </w:numPr>
+      </w:pPr>
+      <w:r>
+        <w:t xml:space="preserve">long </w:t>
+      </w:r>
+      <w:proofErr w:type="spellStart"/>
+      <w:r>
+        <w:t>NumStreaks</w:t>
+      </w:r>
+      <w:proofErr w:type="spellEnd"/>
+      <w:r>
+        <w:t xml:space="preserve"> </w:t>
+      </w:r>
+    </w:p>
+    <w:p>
+      <w:pPr>
+        <w:pStyle w:val="ListParagraph"/>
+        <w:numPr>
+          <w:ilvl w:val="0"/>
+          <w:numId w:val="6"/>
+        </w:numPr>
+      </w:pPr>
+      <w:r>
+        <w:t xml:space="preserve">decimal </w:t>
+      </w:r>
+      <w:proofErr w:type="spellStart"/>
+      <w:r>
+        <w:t>PorfitSinceLimitAction</w:t>
+      </w:r>
+      <w:proofErr w:type="spellEnd"/>
+      <w:r>
+        <w:t xml:space="preserve"> </w:t>
+      </w:r>
+    </w:p>
     <w:p/>
+    <w:p>
+      <w:pPr>
+        <w:pStyle w:val="Heading2"/>
+      </w:pPr>
+      <w:proofErr w:type="spellStart"/>
+      <w:r>
+        <w:t>SiteDetails</w:t>
+      </w:r>
+      <w:proofErr w:type="spellEnd"/>
+    </w:p>
+    <w:p>
+      <w:pPr>
+        <w:pStyle w:val="ListParagraph"/>
+        <w:numPr>
+          <w:ilvl w:val="0"/>
+          <w:numId w:val="7"/>
+        </w:numPr>
+      </w:pPr>
+      <w:r>
+        <w:t xml:space="preserve">string name </w:t>
+      </w:r>
+    </w:p>
+    <w:p>
+      <w:pPr>
+        <w:pStyle w:val="ListParagraph"/>
+        <w:numPr>
+          <w:ilvl w:val="0"/>
+          <w:numId w:val="7"/>
+        </w:numPr>
+      </w:pPr>
+      <w:r>
+        <w:lastRenderedPageBreak/>
+        <w:t xml:space="preserve">decimal edge </w:t>
+      </w:r>
+    </w:p>
+    <w:p>
+      <w:pPr>
+        <w:pStyle w:val="ListParagraph"/>
+        <w:numPr>
+          <w:ilvl w:val="0"/>
+          <w:numId w:val="7"/>
+        </w:numPr>
+      </w:pPr>
+      <w:r>
+        <w:t xml:space="preserve">decimal </w:t>
+      </w:r>
+      <w:proofErr w:type="spellStart"/>
+      <w:r>
+        <w:t>maxroll</w:t>
+      </w:r>
+      <w:proofErr w:type="spellEnd"/>
+      <w:r>
+        <w:t xml:space="preserve"> </w:t>
+      </w:r>
+    </w:p>
+    <w:p>
+      <w:pPr>
+        <w:pStyle w:val="ListParagraph"/>
+        <w:numPr>
+          <w:ilvl w:val="0"/>
+          <w:numId w:val="7"/>
+        </w:numPr>
+      </w:pPr>
+      <w:r>
+        <w:t xml:space="preserve">bool </w:t>
+      </w:r>
+      <w:proofErr w:type="spellStart"/>
+      <w:r>
+        <w:t>cantip</w:t>
+      </w:r>
+      <w:proofErr w:type="spellEnd"/>
+      <w:r>
+        <w:t xml:space="preserve"> </w:t>
+      </w:r>
+    </w:p>
+    <w:p>
+      <w:pPr>
+        <w:pStyle w:val="ListParagraph"/>
+        <w:numPr>
+          <w:ilvl w:val="0"/>
+          <w:numId w:val="7"/>
+        </w:numPr>
+      </w:pPr>
+      <w:r>
+        <w:t xml:space="preserve">bool </w:t>
+      </w:r>
+      <w:proofErr w:type="spellStart"/>
+      <w:r>
+        <w:t>tipusingname</w:t>
+      </w:r>
+      <w:proofErr w:type="spellEnd"/>
+      <w:r>
+        <w:t xml:space="preserve"> </w:t>
+      </w:r>
+    </w:p>
+    <w:p>
+      <w:pPr>
+        <w:pStyle w:val="ListParagraph"/>
+        <w:numPr>
+          <w:ilvl w:val="0"/>
+          <w:numId w:val="7"/>
+        </w:numPr>
+      </w:pPr>
+      <w:r>
+        <w:t xml:space="preserve">bool </w:t>
+      </w:r>
+      <w:proofErr w:type="spellStart"/>
+      <w:r>
+        <w:t>canwithdraw</w:t>
+      </w:r>
+      <w:proofErr w:type="spellEnd"/>
+      <w:r>
+        <w:t xml:space="preserve"> </w:t>
+      </w:r>
+    </w:p>
+    <w:p>
+      <w:pPr>
+        <w:pStyle w:val="ListParagraph"/>
+        <w:numPr>
+          <w:ilvl w:val="0"/>
+          <w:numId w:val="7"/>
+        </w:numPr>
+      </w:pPr>
+      <w:r>
+        <w:t xml:space="preserve">bool </w:t>
+      </w:r>
+      <w:proofErr w:type="spellStart"/>
+      <w:r>
+        <w:t>canresetseed</w:t>
+      </w:r>
+      <w:proofErr w:type="spellEnd"/>
+      <w:r>
+        <w:t xml:space="preserve"> </w:t>
+      </w:r>
+    </w:p>
+    <w:p>
+      <w:pPr>
+        <w:pStyle w:val="ListParagraph"/>
+        <w:numPr>
+          <w:ilvl w:val="0"/>
+          <w:numId w:val="7"/>
+        </w:numPr>
+      </w:pPr>
+      <w:r>
+        <w:t xml:space="preserve">bool </w:t>
+      </w:r>
+      <w:proofErr w:type="spellStart"/>
+      <w:r>
+        <w:t>caninvest</w:t>
+      </w:r>
+      <w:proofErr w:type="spellEnd"/>
+      <w:r>
+        <w:t xml:space="preserve"> </w:t>
+      </w:r>
+    </w:p>
+    <w:p>
+      <w:pPr>
+        <w:pStyle w:val="ListParagraph"/>
+        <w:numPr>
+          <w:ilvl w:val="0"/>
+          <w:numId w:val="7"/>
+        </w:numPr>
+      </w:pPr>
+      <w:r>
+        <w:t xml:space="preserve">string </w:t>
+      </w:r>
+      <w:proofErr w:type="spellStart"/>
+      <w:r>
+        <w:t>siteurl</w:t>
+      </w:r>
+      <w:proofErr w:type="spellEnd"/>
+      <w:r>
+        <w:t xml:space="preserve"> </w:t>
+      </w:r>
+    </w:p>
+    <w:p>
+      <w:pPr>
+        <w:pStyle w:val="ListParagraph"/>
+        <w:numPr>
+          <w:ilvl w:val="0"/>
+          <w:numId w:val="7"/>
+        </w:numPr>
+      </w:pPr>
+      <w:r>
+        <w:t xml:space="preserve">long Wins </w:t>
+      </w:r>
+    </w:p>
+    <w:p>
+      <w:pPr>
+        <w:pStyle w:val="ListParagraph"/>
+        <w:numPr>
+          <w:ilvl w:val="0"/>
+          <w:numId w:val="7"/>
+        </w:numPr>
+      </w:pPr>
+      <w:r>
+        <w:t xml:space="preserve">long Losses </w:t>
+      </w:r>
+    </w:p>
+    <w:p>
+      <w:pPr>
+        <w:pStyle w:val="ListParagraph"/>
+        <w:numPr>
+          <w:ilvl w:val="0"/>
+          <w:numId w:val="7"/>
+        </w:numPr>
+      </w:pPr>
+      <w:r>
+        <w:t xml:space="preserve">decimal Profit </w:t>
+      </w:r>
+    </w:p>
+    <w:p>
+      <w:pPr>
+        <w:pStyle w:val="ListParagraph"/>
+        <w:numPr>
+          <w:ilvl w:val="0"/>
+          <w:numId w:val="7"/>
+        </w:numPr>
+      </w:pPr>
+      <w:r>
+        <w:t xml:space="preserve">decimal Wagered </w:t>
+      </w:r>
+    </w:p>
+    <w:p>
+      <w:pPr>
+        <w:pStyle w:val="ListParagraph"/>
+        <w:numPr>
+          <w:ilvl w:val="0"/>
+          <w:numId w:val="7"/>
+        </w:numPr>
+      </w:pPr>
+      <w:r>
+        <w:t xml:space="preserve">decimal Balance </w:t>
+      </w:r>
+    </w:p>
+    <w:p>
+      <w:pPr>
+        <w:pStyle w:val="ListParagraph"/>
+        <w:numPr>
+          <w:ilvl w:val="0"/>
+          <w:numId w:val="7"/>
+        </w:numPr>
+      </w:pPr>
+      <w:r>
+        <w:t xml:space="preserve">long Bets </w:t>
+      </w:r>
+    </w:p>
+    <w:p/>
+    <w:p>
+      <w:pPr>
+        <w:pStyle w:val="Heading2"/>
+      </w:pPr>
+      <w:proofErr w:type="spellStart"/>
+      <w:r>
+        <w:t>PlaceDiceBet</w:t>
+      </w:r>
+      <w:proofErr w:type="spellEnd"/>
+      <w:r>
+        <w:t xml:space="preserve"> - </w:t>
+      </w:r>
+      <w:proofErr w:type="spellStart"/>
+      <w:r>
+        <w:t>NextBet</w:t>
+      </w:r>
+      <w:proofErr w:type="spellEnd"/>
+    </w:p>
+    <w:p>
+      <w:pPr>
+        <w:pStyle w:val="ListParagraph"/>
+        <w:numPr>
+          <w:ilvl w:val="0"/>
+          <w:numId w:val="8"/>
+        </w:numPr>
+      </w:pPr>
+      <w:r>
+        <w:t xml:space="preserve">decimal Amount </w:t>
+      </w:r>
+    </w:p>
+    <w:p>
+      <w:pPr>
+        <w:pStyle w:val="ListParagraph"/>
+        <w:numPr>
+          <w:ilvl w:val="0"/>
+          <w:numId w:val="8"/>
+        </w:numPr>
+      </w:pPr>
+      <w:r>
+        <w:t xml:space="preserve">bool High </w:t>
+      </w:r>
+    </w:p>
+    <w:p>
+      <w:pPr>
+        <w:pStyle w:val="ListParagraph"/>
+        <w:numPr>
+          <w:ilvl w:val="0"/>
+          <w:numId w:val="8"/>
+        </w:numPr>
+      </w:pPr>
+      <w:r>
+        <w:t xml:space="preserve">decimal Chance </w:t>
+      </w:r>
+    </w:p>
+    <w:p/>
+    <w:p>
+      <w:pPr>
+        <w:pStyle w:val="Heading2"/>
+      </w:pPr>
+      <w:proofErr w:type="spellStart"/>
+      <w:r>
+        <w:t>DiceBet</w:t>
+      </w:r>
+      <w:proofErr w:type="spellEnd"/>
+      <w:r>
+        <w:t xml:space="preserve"> - </w:t>
+      </w:r>
+      <w:proofErr w:type="spellStart"/>
+      <w:r>
+        <w:t>PreviousBet</w:t>
+      </w:r>
+      <w:proofErr w:type="spellEnd"/>
+    </w:p>
+    <w:p>
+      <w:pPr>
+        <w:pStyle w:val="ListParagraph"/>
+        <w:numPr>
+          <w:ilvl w:val="0"/>
+          <w:numId w:val="9"/>
+        </w:numPr>
+      </w:pPr>
+      <w:r>
+        <w:t xml:space="preserve">public decimal </w:t>
+      </w:r>
+      <w:proofErr w:type="spellStart"/>
+      <w:r>
+        <w:t>TotalAmount</w:t>
+      </w:r>
+      <w:proofErr w:type="spellEnd"/>
+      <w:r>
+        <w:t xml:space="preserve"> </w:t>
+      </w:r>
+    </w:p>
+    <w:p>
+      <w:pPr>
+        <w:pStyle w:val="ListParagraph"/>
+        <w:numPr>
+          <w:ilvl w:val="0"/>
+          <w:numId w:val="9"/>
+        </w:numPr>
+      </w:pPr>
+      <w:r>
+        <w:t xml:space="preserve">public decimal Date </w:t>
+      </w:r>
+    </w:p>
+    <w:p>
+      <w:pPr>
+        <w:pStyle w:val="ListParagraph"/>
+        <w:numPr>
+          <w:ilvl w:val="0"/>
+          <w:numId w:val="9"/>
+        </w:numPr>
+      </w:pPr>
+      <w:r>
+        <w:t xml:space="preserve">public </w:t>
+      </w:r>
+      <w:proofErr w:type="spellStart"/>
+      <w:r>
+        <w:t>DateTime</w:t>
+      </w:r>
+      <w:proofErr w:type="spellEnd"/>
+      <w:r>
+        <w:t xml:space="preserve"> </w:t>
+      </w:r>
+      <w:proofErr w:type="spellStart"/>
+      <w:r>
+        <w:t>DateValue</w:t>
+      </w:r>
+      <w:proofErr w:type="spellEnd"/>
+      <w:r>
+        <w:t xml:space="preserve"> </w:t>
+      </w:r>
+    </w:p>
+    <w:p>
+      <w:pPr>
+        <w:pStyle w:val="ListParagraph"/>
+        <w:numPr>
+          <w:ilvl w:val="0"/>
+          <w:numId w:val="9"/>
+        </w:numPr>
+      </w:pPr>
+      <w:r>
+        <w:t xml:space="preserve">public string </w:t>
+      </w:r>
+      <w:proofErr w:type="spellStart"/>
+      <w:r>
+        <w:t>BetID</w:t>
+      </w:r>
+      <w:proofErr w:type="spellEnd"/>
+      <w:r>
+        <w:t xml:space="preserve"> </w:t>
+      </w:r>
+    </w:p>
+    <w:p>
+      <w:pPr>
+        <w:pStyle w:val="ListParagraph"/>
+        <w:numPr>
+          <w:ilvl w:val="0"/>
+          <w:numId w:val="9"/>
+        </w:numPr>
+      </w:pPr>
+      <w:r>
+        <w:t xml:space="preserve">public decimal Profit </w:t>
+      </w:r>
+    </w:p>
+    <w:p>
+      <w:pPr>
+        <w:pStyle w:val="ListParagraph"/>
+        <w:numPr>
+          <w:ilvl w:val="0"/>
+          <w:numId w:val="9"/>
+        </w:numPr>
+      </w:pPr>
+      <w:r>
+        <w:t xml:space="preserve">public long </w:t>
+      </w:r>
+      <w:proofErr w:type="spellStart"/>
+      <w:r>
+        <w:t>Userid</w:t>
+      </w:r>
+      <w:proofErr w:type="spellEnd"/>
+      <w:r>
+        <w:t xml:space="preserve"> </w:t>
+      </w:r>
+    </w:p>
+    <w:p>
+      <w:pPr>
+        <w:pStyle w:val="ListParagraph"/>
+        <w:numPr>
+          <w:ilvl w:val="0"/>
+          <w:numId w:val="9"/>
+        </w:numPr>
+      </w:pPr>
+      <w:r>
+        <w:t xml:space="preserve">public string Currency </w:t>
+      </w:r>
+    </w:p>
+    <w:p>
+      <w:pPr>
+        <w:pStyle w:val="ListParagraph"/>
+        <w:numPr>
+          <w:ilvl w:val="0"/>
+          <w:numId w:val="9"/>
+        </w:numPr>
+      </w:pPr>
+      <w:r>
+        <w:t xml:space="preserve">public string </w:t>
+      </w:r>
+      <w:proofErr w:type="spellStart"/>
+      <w:r>
+        <w:t>Guid</w:t>
+      </w:r>
+      <w:proofErr w:type="spellEnd"/>
+      <w:r>
+        <w:t xml:space="preserve"> </w:t>
+      </w:r>
+    </w:p>
+    <w:p>
+      <w:pPr>
+        <w:pStyle w:val="ListParagraph"/>
+        <w:numPr>
+          <w:ilvl w:val="0"/>
+          <w:numId w:val="9"/>
+        </w:numPr>
+      </w:pPr>
+      <w:r>
+        <w:t xml:space="preserve">public decimal Roll </w:t>
+      </w:r>
+    </w:p>
+    <w:p>
+      <w:pPr>
+        <w:pStyle w:val="ListParagraph"/>
+        <w:numPr>
+          <w:ilvl w:val="0"/>
+          <w:numId w:val="9"/>
+        </w:numPr>
+      </w:pPr>
+      <w:r>
+        <w:t xml:space="preserve">public bool High </w:t>
+      </w:r>
+    </w:p>
+    <w:p>
+      <w:pPr>
+        <w:pStyle w:val="ListParagraph"/>
+        <w:numPr>
+          <w:ilvl w:val="0"/>
+          <w:numId w:val="9"/>
+        </w:numPr>
+      </w:pPr>
+      <w:r>
+        <w:t xml:space="preserve">public decimal Chance </w:t>
+      </w:r>
+    </w:p>
+    <w:p>
+      <w:pPr>
+        <w:pStyle w:val="ListParagraph"/>
+        <w:numPr>
+          <w:ilvl w:val="0"/>
+          <w:numId w:val="9"/>
+        </w:numPr>
+      </w:pPr>
+      <w:r>
+        <w:t xml:space="preserve">public long Nonce </w:t>
+      </w:r>
+    </w:p>
+    <w:p>
+      <w:pPr>
+        <w:pStyle w:val="ListParagraph"/>
+        <w:numPr>
+          <w:ilvl w:val="0"/>
+          <w:numId w:val="9"/>
+        </w:numPr>
+      </w:pPr>
+      <w:r>
+        <w:t xml:space="preserve">public string </w:t>
+      </w:r>
+      <w:proofErr w:type="spellStart"/>
+      <w:r>
+        <w:t>ServerHash</w:t>
+      </w:r>
+      <w:proofErr w:type="spellEnd"/>
+      <w:r>
+        <w:t xml:space="preserve"> </w:t>
+      </w:r>
+    </w:p>
+    <w:p>
+      <w:pPr>
+        <w:pStyle w:val="ListParagraph"/>
+        <w:numPr>
+          <w:ilvl w:val="0"/>
+          <w:numId w:val="9"/>
+        </w:numPr>
+      </w:pPr>
+      <w:r>
+        <w:t xml:space="preserve">public string </w:t>
+      </w:r>
+      <w:proofErr w:type="spellStart"/>
+      <w:r>
+        <w:t>ServerSeed</w:t>
+      </w:r>
+      <w:proofErr w:type="spellEnd"/>
+      <w:r>
+        <w:t xml:space="preserve"> </w:t>
+      </w:r>
+    </w:p>
+    <w:p>
+      <w:pPr>
+        <w:pStyle w:val="ListParagraph"/>
+        <w:numPr>
+          <w:ilvl w:val="0"/>
+          <w:numId w:val="9"/>
+        </w:numPr>
+      </w:pPr>
+      <w:r>
+        <w:t xml:space="preserve">public string </w:t>
+      </w:r>
+      <w:proofErr w:type="spellStart"/>
+      <w:r>
+        <w:t>ClientSeed</w:t>
+      </w:r>
+      <w:proofErr w:type="spellEnd"/>
+      <w:r>
+        <w:t xml:space="preserve"> </w:t>
+      </w:r>
+    </w:p>
     <w:sectPr>
       <w:pgSz w:w="12240" w:h="15840"/>
       <w:pgMar w:top="1440" w:right="1440" w:bottom="1440" w:left="1440" w:header="720" w:footer="720" w:gutter="0"/>
@@ -1050,6 +2267,345 @@
     </w:lvl>
   </w:abstractNum>
   <w:abstractNum w:abstractNumId="1" w15:restartNumberingAfterBreak="0">
+    <w:nsid w:val="0DDA0E41"/>
+    <w:multiLevelType w:val="hybridMultilevel"/>
+    <w:tmpl w:val="3064F672"/>
+    <w:lvl w:ilvl="0" w:tplc="04090001">
+      <w:start w:val="1"/>
+      <w:numFmt w:val="bullet"/>
+      <w:lvlText w:val=""/>
+      <w:lvlJc w:val="left"/>
+      <w:pPr>
+        <w:ind w:left="720" w:hanging="360"/>
+      </w:pPr>
+      <w:rPr>
+        <w:rFonts w:ascii="Symbol" w:hAnsi="Symbol" w:hint="default"/>
+      </w:rPr>
+    </w:lvl>
+    <w:lvl w:ilvl="1" w:tplc="04090003">
+      <w:start w:val="1"/>
+      <w:numFmt w:val="bullet"/>
+      <w:lvlText w:val="o"/>
+      <w:lvlJc w:val="left"/>
+      <w:pPr>
+        <w:ind w:left="1440" w:hanging="360"/>
+      </w:pPr>
+      <w:rPr>
+        <w:rFonts w:ascii="Courier New" w:hAnsi="Courier New" w:cs="Courier New" w:hint="default"/>
+      </w:rPr>
+    </w:lvl>
+    <w:lvl w:ilvl="2" w:tplc="04090005" w:tentative="1">
+      <w:start w:val="1"/>
+      <w:numFmt w:val="bullet"/>
+      <w:lvlText w:val=""/>
+      <w:lvlJc w:val="left"/>
+      <w:pPr>
+        <w:ind w:left="2160" w:hanging="360"/>
+      </w:pPr>
+      <w:rPr>
+        <w:rFonts w:ascii="Wingdings" w:hAnsi="Wingdings" w:hint="default"/>
+      </w:rPr>
+    </w:lvl>
+    <w:lvl w:ilvl="3" w:tplc="04090001" w:tentative="1">
+      <w:start w:val="1"/>
+      <w:numFmt w:val="bullet"/>
+      <w:lvlText w:val=""/>
+      <w:lvlJc w:val="left"/>
+      <w:pPr>
+        <w:ind w:left="2880" w:hanging="360"/>
+      </w:pPr>
+      <w:rPr>
+        <w:rFonts w:ascii="Symbol" w:hAnsi="Symbol" w:hint="default"/>
+      </w:rPr>
+    </w:lvl>
+    <w:lvl w:ilvl="4" w:tplc="04090003" w:tentative="1">
+      <w:start w:val="1"/>
+      <w:numFmt w:val="bullet"/>
+      <w:lvlText w:val="o"/>
+      <w:lvlJc w:val="left"/>
+      <w:pPr>
+        <w:ind w:left="3600" w:hanging="360"/>
+      </w:pPr>
+      <w:rPr>
+        <w:rFonts w:ascii="Courier New" w:hAnsi="Courier New" w:cs="Courier New" w:hint="default"/>
+      </w:rPr>
+    </w:lvl>
+    <w:lvl w:ilvl="5" w:tplc="04090005" w:tentative="1">
+      <w:start w:val="1"/>
+      <w:numFmt w:val="bullet"/>
+      <w:lvlText w:val=""/>
+      <w:lvlJc w:val="left"/>
+      <w:pPr>
+        <w:ind w:left="4320" w:hanging="360"/>
+      </w:pPr>
+      <w:rPr>
+        <w:rFonts w:ascii="Wingdings" w:hAnsi="Wingdings" w:hint="default"/>
+      </w:rPr>
+    </w:lvl>
+    <w:lvl w:ilvl="6" w:tplc="04090001" w:tentative="1">
+      <w:start w:val="1"/>
+      <w:numFmt w:val="bullet"/>
+      <w:lvlText w:val=""/>
+      <w:lvlJc w:val="left"/>
+      <w:pPr>
+        <w:ind w:left="5040" w:hanging="360"/>
+      </w:pPr>
+      <w:rPr>
+        <w:rFonts w:ascii="Symbol" w:hAnsi="Symbol" w:hint="default"/>
+      </w:rPr>
+    </w:lvl>
+    <w:lvl w:ilvl="7" w:tplc="04090003" w:tentative="1">
+      <w:start w:val="1"/>
+      <w:numFmt w:val="bullet"/>
+      <w:lvlText w:val="o"/>
+      <w:lvlJc w:val="left"/>
+      <w:pPr>
+        <w:ind w:left="5760" w:hanging="360"/>
+      </w:pPr>
+      <w:rPr>
+        <w:rFonts w:ascii="Courier New" w:hAnsi="Courier New" w:cs="Courier New" w:hint="default"/>
+      </w:rPr>
+    </w:lvl>
+    <w:lvl w:ilvl="8" w:tplc="04090005" w:tentative="1">
+      <w:start w:val="1"/>
+      <w:numFmt w:val="bullet"/>
+      <w:lvlText w:val=""/>
+      <w:lvlJc w:val="left"/>
+      <w:pPr>
+        <w:ind w:left="6480" w:hanging="360"/>
+      </w:pPr>
+      <w:rPr>
+        <w:rFonts w:ascii="Wingdings" w:hAnsi="Wingdings" w:hint="default"/>
+      </w:rPr>
+    </w:lvl>
+  </w:abstractNum>
+  <w:abstractNum w:abstractNumId="2" w15:restartNumberingAfterBreak="0">
+    <w:nsid w:val="1A252AA1"/>
+    <w:multiLevelType w:val="hybridMultilevel"/>
+    <w:tmpl w:val="4816CAA0"/>
+    <w:lvl w:ilvl="0" w:tplc="04090001">
+      <w:start w:val="1"/>
+      <w:numFmt w:val="bullet"/>
+      <w:lvlText w:val=""/>
+      <w:lvlJc w:val="left"/>
+      <w:pPr>
+        <w:ind w:left="720" w:hanging="360"/>
+      </w:pPr>
+      <w:rPr>
+        <w:rFonts w:ascii="Symbol" w:hAnsi="Symbol" w:hint="default"/>
+      </w:rPr>
+    </w:lvl>
+    <w:lvl w:ilvl="1" w:tplc="04090003">
+      <w:start w:val="1"/>
+      <w:numFmt w:val="bullet"/>
+      <w:lvlText w:val="o"/>
+      <w:lvlJc w:val="left"/>
+      <w:pPr>
+        <w:ind w:left="1440" w:hanging="360"/>
+      </w:pPr>
+      <w:rPr>
+        <w:rFonts w:ascii="Courier New" w:hAnsi="Courier New" w:cs="Courier New" w:hint="default"/>
+      </w:rPr>
+    </w:lvl>
+    <w:lvl w:ilvl="2" w:tplc="04090005" w:tentative="1">
+      <w:start w:val="1"/>
+      <w:numFmt w:val="bullet"/>
+      <w:lvlText w:val=""/>
+      <w:lvlJc w:val="left"/>
+      <w:pPr>
+        <w:ind w:left="2160" w:hanging="360"/>
+      </w:pPr>
+      <w:rPr>
+        <w:rFonts w:ascii="Wingdings" w:hAnsi="Wingdings" w:hint="default"/>
+      </w:rPr>
+    </w:lvl>
+    <w:lvl w:ilvl="3" w:tplc="04090001" w:tentative="1">
+      <w:start w:val="1"/>
+      <w:numFmt w:val="bullet"/>
+      <w:lvlText w:val=""/>
+      <w:lvlJc w:val="left"/>
+      <w:pPr>
+        <w:ind w:left="2880" w:hanging="360"/>
+      </w:pPr>
+      <w:rPr>
+        <w:rFonts w:ascii="Symbol" w:hAnsi="Symbol" w:hint="default"/>
+      </w:rPr>
+    </w:lvl>
+    <w:lvl w:ilvl="4" w:tplc="04090003" w:tentative="1">
+      <w:start w:val="1"/>
+      <w:numFmt w:val="bullet"/>
+      <w:lvlText w:val="o"/>
+      <w:lvlJc w:val="left"/>
+      <w:pPr>
+        <w:ind w:left="3600" w:hanging="360"/>
+      </w:pPr>
+      <w:rPr>
+        <w:rFonts w:ascii="Courier New" w:hAnsi="Courier New" w:cs="Courier New" w:hint="default"/>
+      </w:rPr>
+    </w:lvl>
+    <w:lvl w:ilvl="5" w:tplc="04090005" w:tentative="1">
+      <w:start w:val="1"/>
+      <w:numFmt w:val="bullet"/>
+      <w:lvlText w:val=""/>
+      <w:lvlJc w:val="left"/>
+      <w:pPr>
+        <w:ind w:left="4320" w:hanging="360"/>
+      </w:pPr>
+      <w:rPr>
+        <w:rFonts w:ascii="Wingdings" w:hAnsi="Wingdings" w:hint="default"/>
+      </w:rPr>
+    </w:lvl>
+    <w:lvl w:ilvl="6" w:tplc="04090001" w:tentative="1">
+      <w:start w:val="1"/>
+      <w:numFmt w:val="bullet"/>
+      <w:lvlText w:val=""/>
+      <w:lvlJc w:val="left"/>
+      <w:pPr>
+        <w:ind w:left="5040" w:hanging="360"/>
+      </w:pPr>
+      <w:rPr>
+        <w:rFonts w:ascii="Symbol" w:hAnsi="Symbol" w:hint="default"/>
+      </w:rPr>
+    </w:lvl>
+    <w:lvl w:ilvl="7" w:tplc="04090003" w:tentative="1">
+      <w:start w:val="1"/>
+      <w:numFmt w:val="bullet"/>
+      <w:lvlText w:val="o"/>
+      <w:lvlJc w:val="left"/>
+      <w:pPr>
+        <w:ind w:left="5760" w:hanging="360"/>
+      </w:pPr>
+      <w:rPr>
+        <w:rFonts w:ascii="Courier New" w:hAnsi="Courier New" w:cs="Courier New" w:hint="default"/>
+      </w:rPr>
+    </w:lvl>
+    <w:lvl w:ilvl="8" w:tplc="04090005" w:tentative="1">
+      <w:start w:val="1"/>
+      <w:numFmt w:val="bullet"/>
+      <w:lvlText w:val=""/>
+      <w:lvlJc w:val="left"/>
+      <w:pPr>
+        <w:ind w:left="6480" w:hanging="360"/>
+      </w:pPr>
+      <w:rPr>
+        <w:rFonts w:ascii="Wingdings" w:hAnsi="Wingdings" w:hint="default"/>
+      </w:rPr>
+    </w:lvl>
+  </w:abstractNum>
+  <w:abstractNum w:abstractNumId="3" w15:restartNumberingAfterBreak="0">
+    <w:nsid w:val="320357B2"/>
+    <w:multiLevelType w:val="hybridMultilevel"/>
+    <w:tmpl w:val="1F3C8A44"/>
+    <w:lvl w:ilvl="0" w:tplc="04090001">
+      <w:start w:val="1"/>
+      <w:numFmt w:val="bullet"/>
+      <w:lvlText w:val=""/>
+      <w:lvlJc w:val="left"/>
+      <w:pPr>
+        <w:ind w:left="720" w:hanging="360"/>
+      </w:pPr>
+      <w:rPr>
+        <w:rFonts w:ascii="Symbol" w:hAnsi="Symbol" w:hint="default"/>
+      </w:rPr>
+    </w:lvl>
+    <w:lvl w:ilvl="1" w:tplc="04090003">
+      <w:start w:val="1"/>
+      <w:numFmt w:val="bullet"/>
+      <w:lvlText w:val="o"/>
+      <w:lvlJc w:val="left"/>
+      <w:pPr>
+        <w:ind w:left="1440" w:hanging="360"/>
+      </w:pPr>
+      <w:rPr>
+        <w:rFonts w:ascii="Courier New" w:hAnsi="Courier New" w:cs="Courier New" w:hint="default"/>
+      </w:rPr>
+    </w:lvl>
+    <w:lvl w:ilvl="2" w:tplc="04090005" w:tentative="1">
+      <w:start w:val="1"/>
+      <w:numFmt w:val="bullet"/>
+      <w:lvlText w:val=""/>
+      <w:lvlJc w:val="left"/>
+      <w:pPr>
+        <w:ind w:left="2160" w:hanging="360"/>
+      </w:pPr>
+      <w:rPr>
+        <w:rFonts w:ascii="Wingdings" w:hAnsi="Wingdings" w:hint="default"/>
+      </w:rPr>
+    </w:lvl>
+    <w:lvl w:ilvl="3" w:tplc="04090001" w:tentative="1">
+      <w:start w:val="1"/>
+      <w:numFmt w:val="bullet"/>
+      <w:lvlText w:val=""/>
+      <w:lvlJc w:val="left"/>
+      <w:pPr>
+        <w:ind w:left="2880" w:hanging="360"/>
+      </w:pPr>
+      <w:rPr>
+        <w:rFonts w:ascii="Symbol" w:hAnsi="Symbol" w:hint="default"/>
+      </w:rPr>
+    </w:lvl>
+    <w:lvl w:ilvl="4" w:tplc="04090003" w:tentative="1">
+      <w:start w:val="1"/>
+      <w:numFmt w:val="bullet"/>
+      <w:lvlText w:val="o"/>
+      <w:lvlJc w:val="left"/>
+      <w:pPr>
+        <w:ind w:left="3600" w:hanging="360"/>
+      </w:pPr>
+      <w:rPr>
+        <w:rFonts w:ascii="Courier New" w:hAnsi="Courier New" w:cs="Courier New" w:hint="default"/>
+      </w:rPr>
+    </w:lvl>
+    <w:lvl w:ilvl="5" w:tplc="04090005" w:tentative="1">
+      <w:start w:val="1"/>
+      <w:numFmt w:val="bullet"/>
+      <w:lvlText w:val=""/>
+      <w:lvlJc w:val="left"/>
+      <w:pPr>
+        <w:ind w:left="4320" w:hanging="360"/>
+      </w:pPr>
+      <w:rPr>
+        <w:rFonts w:ascii="Wingdings" w:hAnsi="Wingdings" w:hint="default"/>
+      </w:rPr>
+    </w:lvl>
+    <w:lvl w:ilvl="6" w:tplc="04090001" w:tentative="1">
+      <w:start w:val="1"/>
+      <w:numFmt w:val="bullet"/>
+      <w:lvlText w:val=""/>
+      <w:lvlJc w:val="left"/>
+      <w:pPr>
+        <w:ind w:left="5040" w:hanging="360"/>
+      </w:pPr>
+      <w:rPr>
+        <w:rFonts w:ascii="Symbol" w:hAnsi="Symbol" w:hint="default"/>
+      </w:rPr>
+    </w:lvl>
+    <w:lvl w:ilvl="7" w:tplc="04090003" w:tentative="1">
+      <w:start w:val="1"/>
+      <w:numFmt w:val="bullet"/>
+      <w:lvlText w:val="o"/>
+      <w:lvlJc w:val="left"/>
+      <w:pPr>
+        <w:ind w:left="5760" w:hanging="360"/>
+      </w:pPr>
+      <w:rPr>
+        <w:rFonts w:ascii="Courier New" w:hAnsi="Courier New" w:cs="Courier New" w:hint="default"/>
+      </w:rPr>
+    </w:lvl>
+    <w:lvl w:ilvl="8" w:tplc="04090005" w:tentative="1">
+      <w:start w:val="1"/>
+      <w:numFmt w:val="bullet"/>
+      <w:lvlText w:val=""/>
+      <w:lvlJc w:val="left"/>
+      <w:pPr>
+        <w:ind w:left="6480" w:hanging="360"/>
+      </w:pPr>
+      <w:rPr>
+        <w:rFonts w:ascii="Wingdings" w:hAnsi="Wingdings" w:hint="default"/>
+      </w:rPr>
+    </w:lvl>
+  </w:abstractNum>
+  <w:abstractNum w:abstractNumId="4" w15:restartNumberingAfterBreak="0">
     <w:nsid w:val="3435042A"/>
     <w:multiLevelType w:val="hybridMultilevel"/>
     <w:tmpl w:val="F1BEC47C"/>
@@ -1162,7 +2718,7 @@
       </w:rPr>
     </w:lvl>
   </w:abstractNum>
-  <w:abstractNum w:abstractNumId="2" w15:restartNumberingAfterBreak="0">
+  <w:abstractNum w:abstractNumId="5" w15:restartNumberingAfterBreak="0">
     <w:nsid w:val="39604A69"/>
     <w:multiLevelType w:val="hybridMultilevel"/>
     <w:tmpl w:val="A76AFC14"/>
@@ -1275,7 +2831,7 @@
       </w:rPr>
     </w:lvl>
   </w:abstractNum>
-  <w:abstractNum w:abstractNumId="3" w15:restartNumberingAfterBreak="0">
+  <w:abstractNum w:abstractNumId="6" w15:restartNumberingAfterBreak="0">
     <w:nsid w:val="42672892"/>
     <w:multiLevelType w:val="hybridMultilevel"/>
     <w:tmpl w:val="3EDC1000"/>
@@ -1388,7 +2944,120 @@
       </w:rPr>
     </w:lvl>
   </w:abstractNum>
-  <w:abstractNum w:abstractNumId="4" w15:restartNumberingAfterBreak="0">
+  <w:abstractNum w:abstractNumId="7" w15:restartNumberingAfterBreak="0">
+    <w:nsid w:val="522D5ADE"/>
+    <w:multiLevelType w:val="hybridMultilevel"/>
+    <w:tmpl w:val="950A2720"/>
+    <w:lvl w:ilvl="0" w:tplc="04090001">
+      <w:start w:val="1"/>
+      <w:numFmt w:val="bullet"/>
+      <w:lvlText w:val=""/>
+      <w:lvlJc w:val="left"/>
+      <w:pPr>
+        <w:ind w:left="720" w:hanging="360"/>
+      </w:pPr>
+      <w:rPr>
+        <w:rFonts w:ascii="Symbol" w:hAnsi="Symbol" w:hint="default"/>
+      </w:rPr>
+    </w:lvl>
+    <w:lvl w:ilvl="1" w:tplc="04090003">
+      <w:start w:val="1"/>
+      <w:numFmt w:val="bullet"/>
+      <w:lvlText w:val="o"/>
+      <w:lvlJc w:val="left"/>
+      <w:pPr>
+        <w:ind w:left="1440" w:hanging="360"/>
+      </w:pPr>
+      <w:rPr>
+        <w:rFonts w:ascii="Courier New" w:hAnsi="Courier New" w:cs="Courier New" w:hint="default"/>
+      </w:rPr>
+    </w:lvl>
+    <w:lvl w:ilvl="2" w:tplc="04090005">
+      <w:start w:val="1"/>
+      <w:numFmt w:val="bullet"/>
+      <w:lvlText w:val=""/>
+      <w:lvlJc w:val="left"/>
+      <w:pPr>
+        <w:ind w:left="2160" w:hanging="360"/>
+      </w:pPr>
+      <w:rPr>
+        <w:rFonts w:ascii="Wingdings" w:hAnsi="Wingdings" w:hint="default"/>
+      </w:rPr>
+    </w:lvl>
+    <w:lvl w:ilvl="3" w:tplc="04090001" w:tentative="1">
+      <w:start w:val="1"/>
+      <w:numFmt w:val="bullet"/>
+      <w:lvlText w:val=""/>
+      <w:lvlJc w:val="left"/>
+      <w:pPr>
+        <w:ind w:left="2880" w:hanging="360"/>
+      </w:pPr>
+      <w:rPr>
+        <w:rFonts w:ascii="Symbol" w:hAnsi="Symbol" w:hint="default"/>
+      </w:rPr>
+    </w:lvl>
+    <w:lvl w:ilvl="4" w:tplc="04090003" w:tentative="1">
+      <w:start w:val="1"/>
+      <w:numFmt w:val="bullet"/>
+      <w:lvlText w:val="o"/>
+      <w:lvlJc w:val="left"/>
+      <w:pPr>
+        <w:ind w:left="3600" w:hanging="360"/>
+      </w:pPr>
+      <w:rPr>
+        <w:rFonts w:ascii="Courier New" w:hAnsi="Courier New" w:cs="Courier New" w:hint="default"/>
+      </w:rPr>
+    </w:lvl>
+    <w:lvl w:ilvl="5" w:tplc="04090005" w:tentative="1">
+      <w:start w:val="1"/>
+      <w:numFmt w:val="bullet"/>
+      <w:lvlText w:val=""/>
+      <w:lvlJc w:val="left"/>
+      <w:pPr>
+        <w:ind w:left="4320" w:hanging="360"/>
+      </w:pPr>
+      <w:rPr>
+        <w:rFonts w:ascii="Wingdings" w:hAnsi="Wingdings" w:hint="default"/>
+      </w:rPr>
+    </w:lvl>
+    <w:lvl w:ilvl="6" w:tplc="04090001" w:tentative="1">
+      <w:start w:val="1"/>
+      <w:numFmt w:val="bullet"/>
+      <w:lvlText w:val=""/>
+      <w:lvlJc w:val="left"/>
+      <w:pPr>
+        <w:ind w:left="5040" w:hanging="360"/>
+      </w:pPr>
+      <w:rPr>
+        <w:rFonts w:ascii="Symbol" w:hAnsi="Symbol" w:hint="default"/>
+      </w:rPr>
+    </w:lvl>
+    <w:lvl w:ilvl="7" w:tplc="04090003" w:tentative="1">
+      <w:start w:val="1"/>
+      <w:numFmt w:val="bullet"/>
+      <w:lvlText w:val="o"/>
+      <w:lvlJc w:val="left"/>
+      <w:pPr>
+        <w:ind w:left="5760" w:hanging="360"/>
+      </w:pPr>
+      <w:rPr>
+        <w:rFonts w:ascii="Courier New" w:hAnsi="Courier New" w:cs="Courier New" w:hint="default"/>
+      </w:rPr>
+    </w:lvl>
+    <w:lvl w:ilvl="8" w:tplc="04090005" w:tentative="1">
+      <w:start w:val="1"/>
+      <w:numFmt w:val="bullet"/>
+      <w:lvlText w:val=""/>
+      <w:lvlJc w:val="left"/>
+      <w:pPr>
+        <w:ind w:left="6480" w:hanging="360"/>
+      </w:pPr>
+      <w:rPr>
+        <w:rFonts w:ascii="Wingdings" w:hAnsi="Wingdings" w:hint="default"/>
+      </w:rPr>
+    </w:lvl>
+  </w:abstractNum>
+  <w:abstractNum w:abstractNumId="8" w15:restartNumberingAfterBreak="0">
     <w:nsid w:val="58520F8E"/>
     <w:multiLevelType w:val="hybridMultilevel"/>
     <w:tmpl w:val="F57E768C"/>
@@ -1502,19 +3171,31 @@
     </w:lvl>
   </w:abstractNum>
   <w:num w:numId="1">
-    <w:abstractNumId w:val="3"/>
+    <w:abstractNumId w:val="6"/>
   </w:num>
   <w:num w:numId="2">
+    <w:abstractNumId w:val="8"/>
+  </w:num>
+  <w:num w:numId="3">
     <w:abstractNumId w:val="4"/>
   </w:num>
-  <w:num w:numId="3">
-    <w:abstractNumId w:val="1"/>
-  </w:num>
   <w:num w:numId="4">
-    <w:abstractNumId w:val="2"/>
+    <w:abstractNumId w:val="5"/>
   </w:num>
   <w:num w:numId="5">
     <w:abstractNumId w:val="0"/>
+  </w:num>
+  <w:num w:numId="6">
+    <w:abstractNumId w:val="2"/>
+  </w:num>
+  <w:num w:numId="7">
+    <w:abstractNumId w:val="3"/>
+  </w:num>
+  <w:num w:numId="8">
+    <w:abstractNumId w:val="1"/>
+  </w:num>
+  <w:num w:numId="9">
+    <w:abstractNumId w:val="7"/>
   </w:num>
 </w:numbering>
 </file>
@@ -1536,7 +3217,7 @@
       </w:pPr>
     </w:pPrDefault>
   </w:docDefaults>
-  <w:latentStyles w:defLockedState="0" w:defUIPriority="99" w:defSemiHidden="0" w:defUnhideWhenUsed="0" w:defQFormat="0" w:count="375">
+  <w:latentStyles w:defLockedState="0" w:defUIPriority="99" w:defSemiHidden="0" w:defUnhideWhenUsed="0" w:defQFormat="0" w:count="377">
     <w:lsdException w:name="Normal" w:uiPriority="0" w:qFormat="1"/>
     <w:lsdException w:name="heading 1" w:uiPriority="9" w:qFormat="1"/>
     <w:lsdException w:name="heading 2" w:semiHidden="1" w:uiPriority="9" w:unhideWhenUsed="1" w:qFormat="1"/>
@@ -1912,6 +3593,8 @@
     <w:lsdException w:name="Smart Hyperlink" w:semiHidden="1" w:unhideWhenUsed="1"/>
     <w:lsdException w:name="Hashtag" w:semiHidden="1" w:unhideWhenUsed="1"/>
     <w:lsdException w:name="Unresolved Mention" w:semiHidden="1" w:unhideWhenUsed="1"/>
+    <w:lsdException w:name="Smart Link" w:semiHidden="1" w:unhideWhenUsed="1"/>
+    <w:lsdException w:name="Smart Link Error" w:semiHidden="1" w:unhideWhenUsed="1"/>
   </w:latentStyles>
   <w:style w:type="paragraph" w:default="1" w:styleId="Normal">
     <w:name w:val="Normal"/>
@@ -1936,6 +3619,28 @@
       <w:color w:val="2F5496" w:themeColor="accent1" w:themeShade="BF"/>
       <w:sz w:val="32"/>
       <w:szCs w:val="32"/>
+    </w:rPr>
+  </w:style>
+  <w:style w:type="paragraph" w:styleId="Heading2">
+    <w:name w:val="heading 2"/>
+    <w:basedOn w:val="Normal"/>
+    <w:next w:val="Normal"/>
+    <w:link w:val="Heading2Char"/>
+    <w:uiPriority w:val="9"/>
+    <w:unhideWhenUsed/>
+    <w:qFormat/>
+    <w:rsid w:val="00CC5374"/>
+    <w:pPr>
+      <w:keepNext/>
+      <w:keepLines/>
+      <w:spacing w:before="40" w:after="0"/>
+      <w:outlineLvl w:val="1"/>
+    </w:pPr>
+    <w:rPr>
+      <w:rFonts w:asciiTheme="majorHAnsi" w:eastAsiaTheme="majorEastAsia" w:hAnsiTheme="majorHAnsi" w:cstheme="majorBidi"/>
+      <w:color w:val="2F5496" w:themeColor="accent1" w:themeShade="BF"/>
+      <w:sz w:val="26"/>
+      <w:szCs w:val="26"/>
     </w:rPr>
   </w:style>
   <w:style w:type="character" w:default="1" w:styleId="DefaultParagraphFont">
@@ -1988,6 +3693,19 @@
       <w:ind w:left="720"/>
       <w:contextualSpacing/>
     </w:pPr>
+  </w:style>
+  <w:style w:type="character" w:customStyle="1" w:styleId="Heading2Char">
+    <w:name w:val="Heading 2 Char"/>
+    <w:basedOn w:val="DefaultParagraphFont"/>
+    <w:link w:val="Heading2"/>
+    <w:uiPriority w:val="9"/>
+    <w:rsid w:val="00CC5374"/>
+    <w:rPr>
+      <w:rFonts w:asciiTheme="majorHAnsi" w:eastAsiaTheme="majorEastAsia" w:hAnsiTheme="majorHAnsi" w:cstheme="majorBidi"/>
+      <w:color w:val="2F5496" w:themeColor="accent1" w:themeShade="BF"/>
+      <w:sz w:val="26"/>
+      <w:szCs w:val="26"/>
+    </w:rPr>
   </w:style>
 </w:styles>
 </file>

</xml_diff>